<commit_message>
Site updated: 2021-12-05 20:36:49
</commit_message>
<xml_diff>
--- a/files/Wu_CV.docx
+++ b/files/Wu_CV.docx
@@ -92,8 +92,8 @@
         <w:jc w:val="center"/>
         <w:rPr>
           <w:rFonts w:ascii="Arial" w:eastAsia="Apple LiGothic Medium" w:hAnsi="Arial" w:cs="Arial"/>
-          <w:sz w:val="22"/>
-          <w:szCs w:val="22"/>
+          <w:sz w:val="16"/>
+          <w:szCs w:val="16"/>
         </w:rPr>
       </w:pPr>
     </w:p>
@@ -691,7 +691,7 @@
       </w:tr>
       <w:tr>
         <w:trPr>
-          <w:trHeight w:val="1080"/>
+          <w:trHeight w:val="918"/>
           <w:jc w:val="center"/>
         </w:trPr>
         <w:tc>
@@ -801,8 +801,8 @@
         <w:rPr>
           <w:rFonts w:ascii="Arial" w:eastAsia="Apple LiGothic Medium" w:hAnsi="Arial" w:cs="Arial"/>
           <w:b/>
-          <w:sz w:val="13"/>
-          <w:szCs w:val="13"/>
+          <w:sz w:val="16"/>
+          <w:szCs w:val="16"/>
         </w:rPr>
       </w:pPr>
     </w:p>
@@ -1546,7 +1546,7 @@
           <w:p>
             <w:pPr>
               <w:spacing w:line="276" w:lineRule="auto"/>
-              <w:ind w:left="343" w:hanging="343"/>
+              <w:ind w:left="347" w:hanging="343"/>
               <w:rPr>
                 <w:rFonts w:ascii="Arial" w:eastAsia="Apple LiGothic Medium" w:hAnsi="Arial" w:cs="Arial"/>
                 <w:bCs/>
@@ -4949,8 +4949,8 @@
           <w:rFonts w:ascii="Arial" w:eastAsia="Times New Roman" w:hAnsi="Arial" w:cs="Arial"/>
           <w:b/>
           <w:bCs/>
-          <w:sz w:val="21"/>
-          <w:szCs w:val="21"/>
+          <w:sz w:val="16"/>
+          <w:szCs w:val="16"/>
         </w:rPr>
       </w:pPr>
     </w:p>
@@ -5288,7 +5288,7 @@
         <w:spacing w:after="120"/>
         <w:rPr>
           <w:rFonts w:ascii="Arial" w:eastAsia="Apple LiGothic Medium" w:hAnsi="Arial" w:cs="Arial"/>
-          <w:bCs/>
+          <w:b/>
           <w:i/>
           <w:iCs/>
         </w:rPr>
@@ -5296,29 +5296,11 @@
       <w:r>
         <w:rPr>
           <w:rFonts w:ascii="Arial" w:eastAsia="Apple LiGothic Medium" w:hAnsi="Arial" w:cs="Arial"/>
-          <w:bCs/>
+          <w:b/>
           <w:i/>
           <w:iCs/>
         </w:rPr>
-        <w:t>Column-</w:t>
-      </w:r>
-      <w:r>
-        <w:rPr>
-          <w:rFonts w:ascii="Arial" w:eastAsia="Apple LiGothic Medium" w:hAnsi="Arial" w:cs="Arial"/>
-          <w:bCs/>
-          <w:i/>
-          <w:iCs/>
-        </w:rPr>
-        <w:t>Stochastic Time-Inverted Lagrangian Transport</w:t>
-      </w:r>
-      <w:r>
-        <w:rPr>
-          <w:rFonts w:ascii="Arial" w:eastAsia="Apple LiGothic Medium" w:hAnsi="Arial" w:cs="Arial"/>
-          <w:bCs/>
-          <w:i/>
-          <w:iCs/>
-        </w:rPr>
-        <w:t xml:space="preserve"> (X-STILT)</w:t>
+        <w:t>Column-Stochastic Time-Inverted Lagrangian Transport (X-STILT)</w:t>
       </w:r>
     </w:p>
     <w:p>
@@ -5420,7 +5402,25 @@
           <w:sz w:val="22"/>
           <w:szCs w:val="22"/>
         </w:rPr>
-        <w:t xml:space="preserve">Wu, D., Lin, J. C., </w:t>
+        <w:t xml:space="preserve">Publication: </w:t>
+      </w:r>
+      <w:r>
+        <w:rPr>
+          <w:rFonts w:ascii="Arial" w:eastAsia="Apple LiGothic Medium" w:hAnsi="Arial" w:cs="Arial"/>
+          <w:b/>
+          <w:sz w:val="22"/>
+          <w:szCs w:val="22"/>
+        </w:rPr>
+        <w:t>Wu, D.,</w:t>
+      </w:r>
+      <w:r>
+        <w:rPr>
+          <w:rFonts w:ascii="Arial" w:eastAsia="Apple LiGothic Medium" w:hAnsi="Arial" w:cs="Arial"/>
+          <w:bCs/>
+          <w:sz w:val="22"/>
+          <w:szCs w:val="22"/>
+        </w:rPr>
+        <w:t xml:space="preserve"> Lin, J. C., </w:t>
       </w:r>
       <w:proofErr w:type="spellStart"/>
       <w:r>
@@ -5480,7 +5480,44 @@
           <w:sz w:val="22"/>
           <w:szCs w:val="22"/>
         </w:rPr>
-        <w:t>, E. A.: A Lagrangian approach towards extracting signals of urban CO2 emissions from satellite observations of atmospheric column CO2 (XCO</w:t>
+        <w:t xml:space="preserve">, E. A.: A Lagrangian approach towards extracting signals of urban CO2 emissions from satellite observations of atmospheric </w:t>
+      </w:r>
+      <w:r>
+        <w:rPr>
+          <w:rFonts w:ascii="Arial" w:eastAsia="Apple LiGothic Medium" w:hAnsi="Arial" w:cs="Arial"/>
+          <w:bCs/>
+          <w:sz w:val="22"/>
+          <w:szCs w:val="22"/>
+        </w:rPr>
+        <w:t xml:space="preserve">column </w:t>
+      </w:r>
+      <w:r>
+        <w:rPr>
+          <w:rFonts w:ascii="Arial" w:eastAsia="Apple LiGothic Medium" w:hAnsi="Arial" w:cs="Arial"/>
+          <w:bCs/>
+          <w:sz w:val="22"/>
+          <w:szCs w:val="22"/>
+        </w:rPr>
+        <w:t>CO</w:t>
+      </w:r>
+      <w:r>
+        <w:rPr>
+          <w:rFonts w:ascii="Arial" w:eastAsia="Apple LiGothic Medium" w:hAnsi="Arial" w:cs="Arial"/>
+          <w:bCs/>
+          <w:sz w:val="22"/>
+          <w:szCs w:val="22"/>
+          <w:vertAlign w:val="subscript"/>
+        </w:rPr>
+        <w:t>2</w:t>
+      </w:r>
+      <w:r>
+        <w:rPr>
+          <w:rFonts w:ascii="Arial" w:eastAsia="Apple LiGothic Medium" w:hAnsi="Arial" w:cs="Arial"/>
+          <w:bCs/>
+          <w:sz w:val="22"/>
+          <w:szCs w:val="22"/>
+        </w:rPr>
+        <w:t xml:space="preserve"> (XCO</w:t>
       </w:r>
       <w:r>
         <w:rPr>
@@ -5588,6 +5625,8 @@
         </w:numPr>
         <w:rPr>
           <w:rFonts w:ascii="Arial" w:eastAsia="Times New Roman" w:hAnsi="Arial" w:cs="Arial"/>
+          <w:b/>
+          <w:bCs/>
           <w:i/>
           <w:iCs/>
           <w:color w:val="111111"/>
@@ -5598,6 +5637,8 @@
       <w:r>
         <w:rPr>
           <w:rFonts w:ascii="Arial" w:eastAsia="Times New Roman" w:hAnsi="Arial" w:cs="Arial"/>
+          <w:b/>
+          <w:bCs/>
           <w:i/>
           <w:iCs/>
           <w:color w:val="111111"/>
@@ -5605,22 +5646,13 @@
           <w:shd w:val="clear" w:color="auto" w:fill="FFFFFF"/>
         </w:rPr>
         <w:lastRenderedPageBreak/>
-        <w:t>Solar-Induced Fluorescence for Modeling Urban biogenic Fluxes</w:t>
+        <w:t>Solar-Induced Fluorescence for Modeling Urban biogenic Fluxes (SMUrF)</w:t>
       </w:r>
       <w:r>
         <w:rPr>
           <w:rFonts w:ascii="Arial" w:eastAsia="Times New Roman" w:hAnsi="Arial" w:cs="Arial"/>
-          <w:i/>
-          <w:iCs/>
-          <w:color w:val="111111"/>
-          <w:bdr w:val="none" w:sz="0" w:space="0" w:color="auto" w:frame="1"/>
-          <w:shd w:val="clear" w:color="auto" w:fill="FFFFFF"/>
-        </w:rPr>
-        <w:t xml:space="preserve"> (SMUrF)</w:t>
-      </w:r>
-      <w:r>
-        <w:rPr>
-          <w:rFonts w:ascii="Arial" w:eastAsia="Times New Roman" w:hAnsi="Arial" w:cs="Arial"/>
+          <w:b/>
+          <w:bCs/>
           <w:i/>
           <w:iCs/>
           <w:color w:val="111111"/>
@@ -5721,6 +5753,16 @@
       <w:pPr>
         <w:pStyle w:val="ListParagraph"/>
         <w:rPr>
+          <w:rStyle w:val="Hyperlink"/>
+          <w:rFonts w:ascii="Arial" w:eastAsia="Times New Roman" w:hAnsi="Arial" w:cs="Arial"/>
+          <w:sz w:val="22"/>
+          <w:szCs w:val="22"/>
+          <w:bdr w:val="none" w:sz="0" w:space="0" w:color="auto" w:frame="1"/>
+          <w:shd w:val="clear" w:color="auto" w:fill="FFFFFF"/>
+        </w:rPr>
+      </w:pPr>
+      <w:r>
+        <w:rPr>
           <w:rFonts w:ascii="Arial" w:eastAsia="Times New Roman" w:hAnsi="Arial" w:cs="Arial"/>
           <w:color w:val="111111"/>
           <w:sz w:val="22"/>
@@ -5728,7 +5770,8 @@
           <w:bdr w:val="none" w:sz="0" w:space="0" w:color="auto" w:frame="1"/>
           <w:shd w:val="clear" w:color="auto" w:fill="FFFFFF"/>
         </w:rPr>
-      </w:pPr>
+        <w:t xml:space="preserve">Data citation: </w:t>
+      </w:r>
       <w:r>
         <w:rPr>
           <w:rFonts w:ascii="Arial" w:eastAsia="Times New Roman" w:hAnsi="Arial" w:cs="Arial"/>
@@ -5738,7 +5781,86 @@
           <w:bdr w:val="none" w:sz="0" w:space="0" w:color="auto" w:frame="1"/>
           <w:shd w:val="clear" w:color="auto" w:fill="FFFFFF"/>
         </w:rPr>
-        <w:t>Wu, D., and J.C. Lin. 2021. Urban Biogenic CO2 fluxes: GPP, Reco and NEE Estimates from SMUrF, 2010-2019. ORNL DAAC, Oak Ridge, Tennessee, USA. </w:t>
+        <w:t xml:space="preserve">Wu, D., and J.C. Lin. 2021. Urban </w:t>
+      </w:r>
+      <w:r>
+        <w:rPr>
+          <w:rFonts w:ascii="Arial" w:eastAsia="Times New Roman" w:hAnsi="Arial" w:cs="Arial"/>
+          <w:color w:val="111111"/>
+          <w:sz w:val="22"/>
+          <w:szCs w:val="22"/>
+          <w:bdr w:val="none" w:sz="0" w:space="0" w:color="auto" w:frame="1"/>
+          <w:shd w:val="clear" w:color="auto" w:fill="FFFFFF"/>
+        </w:rPr>
+        <w:t xml:space="preserve">Biogenic </w:t>
+      </w:r>
+      <w:r>
+        <w:rPr>
+          <w:rFonts w:ascii="Arial" w:eastAsia="Times New Roman" w:hAnsi="Arial" w:cs="Arial"/>
+          <w:color w:val="111111"/>
+          <w:sz w:val="22"/>
+          <w:szCs w:val="22"/>
+          <w:bdr w:val="none" w:sz="0" w:space="0" w:color="auto" w:frame="1"/>
+          <w:shd w:val="clear" w:color="auto" w:fill="FFFFFF"/>
+        </w:rPr>
+        <w:t>CO</w:t>
+      </w:r>
+      <w:r>
+        <w:rPr>
+          <w:rFonts w:ascii="Arial" w:eastAsia="Times New Roman" w:hAnsi="Arial" w:cs="Arial"/>
+          <w:color w:val="111111"/>
+          <w:sz w:val="22"/>
+          <w:szCs w:val="22"/>
+          <w:bdr w:val="none" w:sz="0" w:space="0" w:color="auto" w:frame="1"/>
+          <w:shd w:val="clear" w:color="auto" w:fill="FFFFFF"/>
+          <w:vertAlign w:val="subscript"/>
+        </w:rPr>
+        <w:t>2</w:t>
+      </w:r>
+      <w:r>
+        <w:rPr>
+          <w:rFonts w:ascii="Arial" w:eastAsia="Times New Roman" w:hAnsi="Arial" w:cs="Arial"/>
+          <w:color w:val="111111"/>
+          <w:sz w:val="22"/>
+          <w:szCs w:val="22"/>
+          <w:bdr w:val="none" w:sz="0" w:space="0" w:color="auto" w:frame="1"/>
+          <w:shd w:val="clear" w:color="auto" w:fill="FFFFFF"/>
+        </w:rPr>
+        <w:t xml:space="preserve"> fluxes</w:t>
+      </w:r>
+      <w:r>
+        <w:rPr>
+          <w:rFonts w:ascii="Arial" w:eastAsia="Times New Roman" w:hAnsi="Arial" w:cs="Arial"/>
+          <w:color w:val="111111"/>
+          <w:sz w:val="22"/>
+          <w:szCs w:val="22"/>
+          <w:bdr w:val="none" w:sz="0" w:space="0" w:color="auto" w:frame="1"/>
+          <w:shd w:val="clear" w:color="auto" w:fill="FFFFFF"/>
+        </w:rPr>
+        <w:t>: GPP, R</w:t>
+      </w:r>
+      <w:r>
+        <w:rPr>
+          <w:rFonts w:ascii="Arial" w:eastAsia="Times New Roman" w:hAnsi="Arial" w:cs="Arial"/>
+          <w:color w:val="111111"/>
+          <w:sz w:val="22"/>
+          <w:szCs w:val="22"/>
+          <w:bdr w:val="none" w:sz="0" w:space="0" w:color="auto" w:frame="1"/>
+          <w:shd w:val="clear" w:color="auto" w:fill="FFFFFF"/>
+          <w:vertAlign w:val="subscript"/>
+        </w:rPr>
+        <w:t>eco</w:t>
+      </w:r>
+      <w:r>
+        <w:rPr>
+          <w:rFonts w:ascii="Arial" w:eastAsia="Times New Roman" w:hAnsi="Arial" w:cs="Arial"/>
+          <w:color w:val="111111"/>
+          <w:sz w:val="22"/>
+          <w:szCs w:val="22"/>
+          <w:bdr w:val="none" w:sz="0" w:space="0" w:color="auto" w:frame="1"/>
+          <w:shd w:val="clear" w:color="auto" w:fill="FFFFFF"/>
+        </w:rPr>
+        <w:t xml:space="preserve"> and NEE Estimates from SMUrF, 2010-2019. ORNL DAAC, Oak Ridge, Tennessee, USA. </w:t>
       </w:r>
       <w:hyperlink r:id="rId24" w:tooltip="https://doi.org/10.3334/ORNLDAAC/1899" w:history="1">
         <w:r>
@@ -5756,6 +5878,215 @@
     </w:p>
     <w:p>
       <w:pPr>
+        <w:pStyle w:val="ListParagraph"/>
+        <w:rPr>
+          <w:rStyle w:val="Hyperlink"/>
+          <w:rFonts w:ascii="Arial" w:eastAsia="Times New Roman" w:hAnsi="Arial" w:cs="Arial"/>
+          <w:sz w:val="22"/>
+          <w:szCs w:val="22"/>
+          <w:bdr w:val="none" w:sz="0" w:space="0" w:color="auto" w:frame="1"/>
+          <w:shd w:val="clear" w:color="auto" w:fill="FFFFFF"/>
+        </w:rPr>
+      </w:pPr>
+    </w:p>
+    <w:p>
+      <w:pPr>
+        <w:pStyle w:val="ListParagraph"/>
+        <w:rPr>
+          <w:rFonts w:ascii="Arial" w:eastAsia="Times New Roman" w:hAnsi="Arial" w:cs="Arial"/>
+          <w:bCs/>
+          <w:color w:val="000000" w:themeColor="text1"/>
+          <w:sz w:val="22"/>
+          <w:szCs w:val="22"/>
+          <w:bdr w:val="none" w:sz="0" w:space="0" w:color="auto" w:frame="1"/>
+          <w:shd w:val="clear" w:color="auto" w:fill="FFFFFF"/>
+        </w:rPr>
+      </w:pPr>
+      <w:r>
+        <w:rPr>
+          <w:rStyle w:val="Hyperlink"/>
+          <w:rFonts w:ascii="Arial" w:eastAsia="Times New Roman" w:hAnsi="Arial" w:cs="Arial"/>
+          <w:color w:val="000000" w:themeColor="text1"/>
+          <w:sz w:val="22"/>
+          <w:szCs w:val="22"/>
+          <w:u w:val="none"/>
+          <w:bdr w:val="none" w:sz="0" w:space="0" w:color="auto" w:frame="1"/>
+          <w:shd w:val="clear" w:color="auto" w:fill="FFFFFF"/>
+        </w:rPr>
+        <w:t xml:space="preserve">Publication: </w:t>
+      </w:r>
+      <w:r>
+        <w:rPr>
+          <w:rFonts w:ascii="Arial" w:eastAsia="Times New Roman" w:hAnsi="Arial" w:cs="Arial"/>
+          <w:b/>
+          <w:color w:val="000000" w:themeColor="text1"/>
+          <w:sz w:val="22"/>
+          <w:szCs w:val="22"/>
+          <w:bdr w:val="none" w:sz="0" w:space="0" w:color="auto" w:frame="1"/>
+          <w:shd w:val="clear" w:color="auto" w:fill="FFFFFF"/>
+        </w:rPr>
+        <w:t>Wu, D</w:t>
+      </w:r>
+      <w:r>
+        <w:rPr>
+          <w:rFonts w:ascii="Arial" w:eastAsia="Times New Roman" w:hAnsi="Arial" w:cs="Arial"/>
+          <w:bCs/>
+          <w:color w:val="000000" w:themeColor="text1"/>
+          <w:sz w:val="22"/>
+          <w:szCs w:val="22"/>
+          <w:bdr w:val="none" w:sz="0" w:space="0" w:color="auto" w:frame="1"/>
+          <w:shd w:val="clear" w:color="auto" w:fill="FFFFFF"/>
+        </w:rPr>
+        <w:t xml:space="preserve">., Lin, J. C., Duarte, H. F., Yadav, V., </w:t>
+      </w:r>
+      <w:proofErr w:type="spellStart"/>
+      <w:r>
+        <w:rPr>
+          <w:rFonts w:ascii="Arial" w:eastAsia="Times New Roman" w:hAnsi="Arial" w:cs="Arial"/>
+          <w:bCs/>
+          <w:color w:val="000000" w:themeColor="text1"/>
+          <w:sz w:val="22"/>
+          <w:szCs w:val="22"/>
+          <w:bdr w:val="none" w:sz="0" w:space="0" w:color="auto" w:frame="1"/>
+          <w:shd w:val="clear" w:color="auto" w:fill="FFFFFF"/>
+        </w:rPr>
+        <w:t>Parazoo</w:t>
+      </w:r>
+      <w:proofErr w:type="spellEnd"/>
+      <w:r>
+        <w:rPr>
+          <w:rFonts w:ascii="Arial" w:eastAsia="Times New Roman" w:hAnsi="Arial" w:cs="Arial"/>
+          <w:bCs/>
+          <w:color w:val="000000" w:themeColor="text1"/>
+          <w:sz w:val="22"/>
+          <w:szCs w:val="22"/>
+          <w:bdr w:val="none" w:sz="0" w:space="0" w:color="auto" w:frame="1"/>
+          <w:shd w:val="clear" w:color="auto" w:fill="FFFFFF"/>
+        </w:rPr>
+        <w:t xml:space="preserve">, N. C., Oda, T., and </w:t>
+      </w:r>
+      <w:proofErr w:type="spellStart"/>
+      <w:r>
+        <w:rPr>
+          <w:rFonts w:ascii="Arial" w:eastAsia="Times New Roman" w:hAnsi="Arial" w:cs="Arial"/>
+          <w:bCs/>
+          <w:color w:val="000000" w:themeColor="text1"/>
+          <w:sz w:val="22"/>
+          <w:szCs w:val="22"/>
+          <w:bdr w:val="none" w:sz="0" w:space="0" w:color="auto" w:frame="1"/>
+          <w:shd w:val="clear" w:color="auto" w:fill="FFFFFF"/>
+        </w:rPr>
+        <w:t>Kort</w:t>
+      </w:r>
+      <w:proofErr w:type="spellEnd"/>
+      <w:r>
+        <w:rPr>
+          <w:rFonts w:ascii="Arial" w:eastAsia="Times New Roman" w:hAnsi="Arial" w:cs="Arial"/>
+          <w:bCs/>
+          <w:color w:val="000000" w:themeColor="text1"/>
+          <w:sz w:val="22"/>
+          <w:szCs w:val="22"/>
+          <w:bdr w:val="none" w:sz="0" w:space="0" w:color="auto" w:frame="1"/>
+          <w:shd w:val="clear" w:color="auto" w:fill="FFFFFF"/>
+        </w:rPr>
+        <w:t>, E. A.: A model for urban biogenic CO</w:t>
+      </w:r>
+      <w:r>
+        <w:rPr>
+          <w:rFonts w:ascii="Arial" w:eastAsia="Times New Roman" w:hAnsi="Arial" w:cs="Arial"/>
+          <w:bCs/>
+          <w:color w:val="000000" w:themeColor="text1"/>
+          <w:sz w:val="22"/>
+          <w:szCs w:val="22"/>
+          <w:bdr w:val="none" w:sz="0" w:space="0" w:color="auto" w:frame="1"/>
+          <w:shd w:val="clear" w:color="auto" w:fill="FFFFFF"/>
+          <w:vertAlign w:val="subscript"/>
+        </w:rPr>
+        <w:t>2</w:t>
+      </w:r>
+      <w:r>
+        <w:rPr>
+          <w:rFonts w:ascii="Arial" w:eastAsia="Times New Roman" w:hAnsi="Arial" w:cs="Arial"/>
+          <w:bCs/>
+          <w:color w:val="000000" w:themeColor="text1"/>
+          <w:sz w:val="22"/>
+          <w:szCs w:val="22"/>
+          <w:bdr w:val="none" w:sz="0" w:space="0" w:color="auto" w:frame="1"/>
+          <w:shd w:val="clear" w:color="auto" w:fill="FFFFFF"/>
+        </w:rPr>
+        <w:t xml:space="preserve"> fluxes: Solar-Induced Fluorescence for Modeling Urban biogenic Fluxes (SMUrF v1), </w:t>
+      </w:r>
+      <w:proofErr w:type="spellStart"/>
+      <w:r>
+        <w:rPr>
+          <w:rFonts w:ascii="Arial" w:eastAsia="Times New Roman" w:hAnsi="Arial" w:cs="Arial"/>
+          <w:bCs/>
+          <w:i/>
+          <w:iCs/>
+          <w:color w:val="000000" w:themeColor="text1"/>
+          <w:sz w:val="22"/>
+          <w:szCs w:val="22"/>
+          <w:bdr w:val="none" w:sz="0" w:space="0" w:color="auto" w:frame="1"/>
+          <w:shd w:val="clear" w:color="auto" w:fill="FFFFFF"/>
+        </w:rPr>
+        <w:t>Geosci</w:t>
+      </w:r>
+      <w:proofErr w:type="spellEnd"/>
+      <w:r>
+        <w:rPr>
+          <w:rFonts w:ascii="Arial" w:eastAsia="Times New Roman" w:hAnsi="Arial" w:cs="Arial"/>
+          <w:bCs/>
+          <w:i/>
+          <w:iCs/>
+          <w:color w:val="000000" w:themeColor="text1"/>
+          <w:sz w:val="22"/>
+          <w:szCs w:val="22"/>
+          <w:bdr w:val="none" w:sz="0" w:space="0" w:color="auto" w:frame="1"/>
+          <w:shd w:val="clear" w:color="auto" w:fill="FFFFFF"/>
+        </w:rPr>
+        <w:t>. Model Dev.,</w:t>
+      </w:r>
+      <w:r>
+        <w:rPr>
+          <w:rFonts w:ascii="Arial" w:eastAsia="Times New Roman" w:hAnsi="Arial" w:cs="Arial"/>
+          <w:bCs/>
+          <w:color w:val="000000" w:themeColor="text1"/>
+          <w:sz w:val="22"/>
+          <w:szCs w:val="22"/>
+          <w:bdr w:val="none" w:sz="0" w:space="0" w:color="auto" w:frame="1"/>
+          <w:shd w:val="clear" w:color="auto" w:fill="FFFFFF"/>
+        </w:rPr>
+        <w:t xml:space="preserve"> 14, 3633–3661, </w:t>
+      </w:r>
+      <w:hyperlink r:id="rId25" w:history="1">
+        <w:r>
+          <w:rPr>
+            <w:rStyle w:val="Hyperlink"/>
+            <w:rFonts w:ascii="Arial" w:eastAsia="Times New Roman" w:hAnsi="Arial" w:cs="Arial"/>
+            <w:bCs/>
+            <w:color w:val="4472C4" w:themeColor="accent1"/>
+            <w:sz w:val="22"/>
+            <w:szCs w:val="22"/>
+            <w:bdr w:val="none" w:sz="0" w:space="0" w:color="auto" w:frame="1"/>
+            <w:shd w:val="clear" w:color="auto" w:fill="FFFFFF"/>
+          </w:rPr>
+          <w:t>https://doi.org/10.5194/gmd-14-3633-2021</w:t>
+        </w:r>
+      </w:hyperlink>
+      <w:r>
+        <w:rPr>
+          <w:rFonts w:ascii="Arial" w:eastAsia="Times New Roman" w:hAnsi="Arial" w:cs="Arial"/>
+          <w:color w:val="000000" w:themeColor="text1"/>
+          <w:sz w:val="22"/>
+          <w:szCs w:val="22"/>
+          <w:bdr w:val="none" w:sz="0" w:space="0" w:color="auto" w:frame="1"/>
+          <w:shd w:val="clear" w:color="auto" w:fill="FFFFFF"/>
+        </w:rPr>
+        <w:t xml:space="preserve">, 2021. </w:t>
+      </w:r>
+    </w:p>
+    <w:p>
+      <w:pPr>
         <w:spacing w:after="120"/>
         <w:rPr>
           <w:rFonts w:ascii="Arial" w:eastAsia="Apple LiGothic Medium" w:hAnsi="Arial" w:cs="Arial"/>
@@ -6023,10 +6354,10 @@
       </w:r>
     </w:p>
     <w:sectPr>
-      <w:headerReference w:type="default" r:id="rId25"/>
-      <w:footerReference w:type="even" r:id="rId26"/>
-      <w:footerReference w:type="default" r:id="rId27"/>
-      <w:headerReference w:type="first" r:id="rId28"/>
+      <w:headerReference w:type="default" r:id="rId26"/>
+      <w:footerReference w:type="even" r:id="rId27"/>
+      <w:footerReference w:type="default" r:id="rId28"/>
+      <w:headerReference w:type="first" r:id="rId29"/>
       <w:pgSz w:w="12240" w:h="15840"/>
       <w:pgMar w:top="1008" w:right="1080" w:bottom="1008" w:left="1080" w:header="720" w:footer="720" w:gutter="0"/>
       <w:cols w:space="720"/>

</xml_diff>

<commit_message>
Site updated: 2022-02-28 20:17:17
</commit_message>
<xml_diff>
--- a/files/Wu_CV.docx
+++ b/files/Wu_CV.docx
@@ -1128,173 +1128,6 @@
     </w:p>
     <w:p>
       <w:pPr>
-        <w:spacing w:before="120" w:after="120" w:line="276" w:lineRule="auto"/>
-        <w:ind w:left="450" w:hanging="450"/>
-        <w:rPr>
-          <w:rFonts w:ascii="Arial" w:eastAsia="Apple LiGothic Medium" w:hAnsi="Arial" w:cs="Arial"/>
-          <w:b/>
-          <w:color w:val="000000" w:themeColor="text1"/>
-          <w:sz w:val="22"/>
-          <w:szCs w:val="22"/>
-        </w:rPr>
-      </w:pPr>
-      <w:r>
-        <w:rPr>
-          <w:rFonts w:ascii="Arial" w:hAnsi="Arial" w:cs="Arial"/>
-          <w:b/>
-          <w:color w:val="000000" w:themeColor="text1"/>
-          <w:sz w:val="22"/>
-          <w:szCs w:val="22"/>
-        </w:rPr>
-        <w:t>12.</w:t>
-      </w:r>
-      <w:r>
-        <w:rPr>
-          <w:rFonts w:ascii="Arial" w:hAnsi="Arial" w:cs="Arial"/>
-          <w:bCs/>
-          <w:color w:val="000000" w:themeColor="text1"/>
-          <w:sz w:val="22"/>
-          <w:szCs w:val="22"/>
-        </w:rPr>
-        <w:t xml:space="preserve"> </w:t>
-      </w:r>
-      <w:r>
-        <w:rPr>
-          <w:rFonts w:ascii="Arial" w:hAnsi="Arial" w:cs="Arial"/>
-          <w:b/>
-          <w:color w:val="000000" w:themeColor="text1"/>
-          <w:sz w:val="22"/>
-          <w:szCs w:val="22"/>
-          <w:u w:val="single"/>
-        </w:rPr>
-        <w:t>Wu, D.,</w:t>
-      </w:r>
-      <w:r>
-        <w:rPr>
-          <w:rFonts w:ascii="Arial" w:hAnsi="Arial" w:cs="Arial"/>
-          <w:bCs/>
-          <w:color w:val="000000" w:themeColor="text1"/>
-          <w:sz w:val="22"/>
-          <w:szCs w:val="22"/>
-        </w:rPr>
-        <w:t xml:space="preserve"> Liu, J., </w:t>
-      </w:r>
-      <w:proofErr w:type="spellStart"/>
-      <w:r>
-        <w:rPr>
-          <w:rFonts w:ascii="Arial" w:hAnsi="Arial" w:cs="Arial"/>
-          <w:bCs/>
-          <w:color w:val="000000" w:themeColor="text1"/>
-          <w:sz w:val="22"/>
-          <w:szCs w:val="22"/>
-        </w:rPr>
-        <w:t>Wennberg</w:t>
-      </w:r>
-      <w:proofErr w:type="spellEnd"/>
-      <w:r>
-        <w:rPr>
-          <w:rFonts w:ascii="Arial" w:hAnsi="Arial" w:cs="Arial"/>
-          <w:bCs/>
-          <w:color w:val="000000" w:themeColor="text1"/>
-          <w:sz w:val="22"/>
-          <w:szCs w:val="22"/>
-        </w:rPr>
-        <w:t>, O. P., Palmer, I. P., Nelson, R. R., Kiel, M., and Eldering, A.: Towards sector-based attribution using intra-city variations in satellite-based emission ratios between CO</w:t>
-      </w:r>
-      <w:r>
-        <w:rPr>
-          <w:rFonts w:ascii="Arial" w:hAnsi="Arial" w:cs="Arial"/>
-          <w:bCs/>
-          <w:color w:val="000000" w:themeColor="text1"/>
-          <w:sz w:val="22"/>
-          <w:szCs w:val="22"/>
-          <w:vertAlign w:val="subscript"/>
-        </w:rPr>
-        <w:t>2</w:t>
-      </w:r>
-      <w:r>
-        <w:rPr>
-          <w:rFonts w:ascii="Arial" w:hAnsi="Arial" w:cs="Arial"/>
-          <w:bCs/>
-          <w:color w:val="000000" w:themeColor="text1"/>
-          <w:sz w:val="22"/>
-          <w:szCs w:val="22"/>
-        </w:rPr>
-        <w:t xml:space="preserve"> and CO,</w:t>
-      </w:r>
-      <w:r>
-        <w:rPr>
-          <w:rFonts w:ascii="Arial" w:hAnsi="Arial" w:cs="Arial"/>
-          <w:bCs/>
-          <w:color w:val="000000" w:themeColor="text1"/>
-          <w:sz w:val="22"/>
-          <w:szCs w:val="22"/>
-        </w:rPr>
-        <w:t xml:space="preserve"> submitted to </w:t>
-      </w:r>
-      <w:r>
-        <w:rPr>
-          <w:rFonts w:ascii="Arial" w:hAnsi="Arial" w:cs="Arial"/>
-          <w:bCs/>
-          <w:i/>
-          <w:iCs/>
-          <w:color w:val="000000" w:themeColor="text1"/>
-          <w:sz w:val="22"/>
-          <w:szCs w:val="22"/>
-        </w:rPr>
-        <w:t xml:space="preserve">Atmos. Chem. </w:t>
-      </w:r>
-      <w:proofErr w:type="gramStart"/>
-      <w:r>
-        <w:rPr>
-          <w:rFonts w:ascii="Arial" w:hAnsi="Arial" w:cs="Arial"/>
-          <w:bCs/>
-          <w:i/>
-          <w:iCs/>
-          <w:color w:val="000000" w:themeColor="text1"/>
-          <w:sz w:val="22"/>
-          <w:szCs w:val="22"/>
-        </w:rPr>
-        <w:t>Phy</w:t>
-      </w:r>
-      <w:r>
-        <w:rPr>
-          <w:rFonts w:ascii="Arial" w:hAnsi="Arial" w:cs="Arial"/>
-          <w:bCs/>
-          <w:i/>
-          <w:iCs/>
-          <w:color w:val="000000" w:themeColor="text1"/>
-          <w:sz w:val="22"/>
-          <w:szCs w:val="22"/>
-        </w:rPr>
-        <w:t>s</w:t>
-      </w:r>
-      <w:r>
-        <w:rPr>
-          <w:rFonts w:ascii="Arial" w:hAnsi="Arial" w:cs="Arial"/>
-          <w:bCs/>
-          <w:i/>
-          <w:iCs/>
-          <w:color w:val="000000" w:themeColor="text1"/>
-          <w:sz w:val="22"/>
-          <w:szCs w:val="22"/>
-        </w:rPr>
-        <w:t>.</w:t>
-      </w:r>
-      <w:r>
-        <w:rPr>
-          <w:rFonts w:ascii="Arial" w:hAnsi="Arial" w:cs="Arial"/>
-          <w:bCs/>
-          <w:color w:val="000000" w:themeColor="text1"/>
-          <w:sz w:val="22"/>
-          <w:szCs w:val="22"/>
-        </w:rPr>
-        <w:t>.</w:t>
-      </w:r>
-      <w:proofErr w:type="gramEnd"/>
-    </w:p>
-    <w:p>
-      <w:pPr>
         <w:spacing w:before="120" w:after="120"/>
         <w:rPr>
           <w:rFonts w:ascii="Arial" w:eastAsia="Apple LiGothic Medium" w:hAnsi="Arial" w:cs="Arial"/>
@@ -1330,6 +1163,114 @@
       <w:tblGrid>
         <w:gridCol w:w="10070"/>
       </w:tblGrid>
+      <w:tr>
+        <w:trPr>
+          <w:trHeight w:val="737"/>
+        </w:trPr>
+        <w:tc>
+          <w:tcPr>
+            <w:tcW w:w="10070" w:type="dxa"/>
+          </w:tcPr>
+          <w:p>
+            <w:pPr>
+              <w:spacing w:before="120" w:line="276" w:lineRule="auto"/>
+              <w:ind w:left="450" w:hanging="450"/>
+              <w:rPr>
+                <w:rFonts w:ascii="Arial" w:eastAsiaTheme="minorEastAsia" w:hAnsi="Arial" w:cs="Arial"/>
+                <w:b/>
+                <w:color w:val="000000" w:themeColor="text1"/>
+                <w:sz w:val="22"/>
+                <w:szCs w:val="22"/>
+                <w:u w:val="single"/>
+              </w:rPr>
+            </w:pPr>
+            <w:r>
+              <w:rPr>
+                <w:rFonts w:ascii="Arial" w:hAnsi="Arial" w:cs="Arial"/>
+                <w:b/>
+                <w:color w:val="000000" w:themeColor="text1"/>
+                <w:sz w:val="22"/>
+                <w:szCs w:val="22"/>
+              </w:rPr>
+              <w:t>12.</w:t>
+            </w:r>
+            <w:r>
+              <w:rPr>
+                <w:rFonts w:ascii="Arial" w:hAnsi="Arial" w:cs="Arial"/>
+                <w:bCs/>
+                <w:color w:val="000000" w:themeColor="text1"/>
+                <w:sz w:val="22"/>
+                <w:szCs w:val="22"/>
+              </w:rPr>
+              <w:t xml:space="preserve"> </w:t>
+            </w:r>
+            <w:r>
+              <w:rPr>
+                <w:rFonts w:ascii="Arial" w:hAnsi="Arial" w:cs="Arial"/>
+                <w:b/>
+                <w:color w:val="000000" w:themeColor="text1"/>
+                <w:sz w:val="22"/>
+                <w:szCs w:val="22"/>
+                <w:u w:val="single"/>
+              </w:rPr>
+              <w:t>Wu, D</w:t>
+            </w:r>
+            <w:r>
+              <w:rPr>
+                <w:rFonts w:ascii="Arial" w:hAnsi="Arial" w:cs="Arial"/>
+                <w:bCs/>
+                <w:color w:val="000000" w:themeColor="text1"/>
+                <w:sz w:val="22"/>
+                <w:szCs w:val="22"/>
+              </w:rPr>
+              <w:t xml:space="preserve">., Liu, J., </w:t>
+            </w:r>
+            <w:proofErr w:type="spellStart"/>
+            <w:r>
+              <w:rPr>
+                <w:rFonts w:ascii="Arial" w:hAnsi="Arial" w:cs="Arial"/>
+                <w:bCs/>
+                <w:color w:val="000000" w:themeColor="text1"/>
+                <w:sz w:val="22"/>
+                <w:szCs w:val="22"/>
+              </w:rPr>
+              <w:t>Wennberg</w:t>
+            </w:r>
+            <w:proofErr w:type="spellEnd"/>
+            <w:r>
+              <w:rPr>
+                <w:rFonts w:ascii="Arial" w:hAnsi="Arial" w:cs="Arial"/>
+                <w:bCs/>
+                <w:color w:val="000000" w:themeColor="text1"/>
+                <w:sz w:val="22"/>
+                <w:szCs w:val="22"/>
+              </w:rPr>
+              <w:t>, P. O., Palmer, P. I., Nelson, R. R., Kiel, M., and Eldering, A.: Towards sector-based attribution using intra-city variations in satellite-based emission ratios between CO</w:t>
+            </w:r>
+            <w:r>
+              <w:rPr>
+                <w:rFonts w:ascii="Arial" w:hAnsi="Arial" w:cs="Arial"/>
+                <w:bCs/>
+                <w:color w:val="000000" w:themeColor="text1"/>
+                <w:sz w:val="22"/>
+                <w:szCs w:val="22"/>
+                <w:vertAlign w:val="subscript"/>
+              </w:rPr>
+              <w:t>2</w:t>
+            </w:r>
+            <w:r>
+              <w:rPr>
+                <w:rFonts w:ascii="Arial" w:hAnsi="Arial" w:cs="Arial"/>
+                <w:bCs/>
+                <w:color w:val="000000" w:themeColor="text1"/>
+                <w:sz w:val="22"/>
+                <w:szCs w:val="22"/>
+              </w:rPr>
+              <w:t> and CO, Atmos. Chem. Phys. Discuss. [preprint], https://doi.org/10.5194/acp-2021-1029, in review, 2022.</w:t>
+            </w:r>
+          </w:p>
+        </w:tc>
+      </w:tr>
       <w:tr>
         <w:trPr>
           <w:trHeight w:val="737"/>
@@ -5167,7 +5108,7 @@
           <w:sz w:val="22"/>
           <w:szCs w:val="22"/>
         </w:rPr>
-        <w:t>, Fortran, LaTeX</w:t>
+        <w:t>, Fortran, Python</w:t>
       </w:r>
       <w:r>
         <w:rPr>
@@ -5176,7 +5117,7 @@
           <w:sz w:val="22"/>
           <w:szCs w:val="22"/>
         </w:rPr>
-        <w:t>,</w:t>
+        <w:t>, Bash</w:t>
       </w:r>
       <w:r>
         <w:rPr>
@@ -5185,7 +5126,16 @@
           <w:sz w:val="22"/>
           <w:szCs w:val="22"/>
         </w:rPr>
-        <w:t xml:space="preserve"> Python</w:t>
+        <w:t xml:space="preserve">, </w:t>
+      </w:r>
+      <w:r>
+        <w:rPr>
+          <w:rFonts w:ascii="Arial" w:eastAsia="Apple LiGothic Medium" w:hAnsi="Arial" w:cs="Arial"/>
+          <w:kern w:val="2"/>
+          <w:sz w:val="22"/>
+          <w:szCs w:val="22"/>
+        </w:rPr>
+        <w:t>LaTeX</w:t>
       </w:r>
     </w:p>
     <w:p>
@@ -6557,15 +6507,7 @@
         <w:sz w:val="22"/>
         <w:szCs w:val="22"/>
       </w:rPr>
-      <w:t>Dec</w:t>
-    </w:r>
-    <w:r>
-      <w:rPr>
-        <w:rFonts w:ascii="Arial" w:hAnsi="Arial" w:cs="Arial"/>
-        <w:sz w:val="22"/>
-        <w:szCs w:val="22"/>
-      </w:rPr>
-      <w:t>.</w:t>
+      <w:t>Jan</w:t>
     </w:r>
     <w:r>
       <w:rPr>
@@ -6581,7 +6523,7 @@
         <w:sz w:val="22"/>
         <w:szCs w:val="22"/>
       </w:rPr>
-      <w:t>1</w:t>
+      <w:t>2</w:t>
     </w:r>
   </w:p>
 </w:hdr>

</xml_diff>

<commit_message>
Site updated: 2022-02-28 22:03:48
</commit_message>
<xml_diff>
--- a/files/Wu_CV.docx
+++ b/files/Wu_CV.docx
@@ -1128,6 +1128,172 @@
     </w:p>
     <w:p>
       <w:pPr>
+        <w:spacing w:before="120" w:after="120" w:line="276" w:lineRule="auto"/>
+        <w:ind w:left="360" w:hanging="360"/>
+        <w:rPr>
+          <w:rFonts w:ascii="Arial" w:hAnsi="Arial" w:cs="Arial"/>
+          <w:bCs/>
+          <w:color w:val="000000" w:themeColor="text1"/>
+          <w:sz w:val="22"/>
+          <w:szCs w:val="22"/>
+        </w:rPr>
+      </w:pPr>
+      <w:r>
+        <w:rPr>
+          <w:rFonts w:ascii="Arial" w:eastAsia="Apple LiGothic Medium" w:hAnsi="Arial" w:cs="Arial"/>
+          <w:b/>
+          <w:color w:val="000000" w:themeColor="text1"/>
+          <w:sz w:val="22"/>
+          <w:szCs w:val="22"/>
+        </w:rPr>
+        <w:t xml:space="preserve">13. </w:t>
+      </w:r>
+      <w:r>
+        <w:rPr>
+          <w:rFonts w:ascii="Arial" w:eastAsia="Apple LiGothic Medium" w:hAnsi="Arial" w:cs="Arial"/>
+          <w:b/>
+          <w:color w:val="000000" w:themeColor="text1"/>
+          <w:sz w:val="22"/>
+          <w:szCs w:val="22"/>
+          <w:u w:val="single"/>
+        </w:rPr>
+        <w:t>Wu, D</w:t>
+      </w:r>
+      <w:r>
+        <w:rPr>
+          <w:rFonts w:ascii="Arial" w:eastAsia="Apple LiGothic Medium" w:hAnsi="Arial" w:cs="Arial"/>
+          <w:b/>
+          <w:color w:val="000000" w:themeColor="text1"/>
+          <w:sz w:val="22"/>
+          <w:szCs w:val="22"/>
+        </w:rPr>
+        <w:t xml:space="preserve">., </w:t>
+      </w:r>
+      <w:r>
+        <w:rPr>
+          <w:rFonts w:ascii="Arial" w:eastAsia="Apple LiGothic Medium" w:hAnsi="Arial" w:cs="Arial"/>
+          <w:bCs/>
+          <w:color w:val="000000" w:themeColor="text1"/>
+          <w:sz w:val="22"/>
+          <w:szCs w:val="22"/>
+        </w:rPr>
+        <w:t>Wennberg, P. O., Liu, J., Laughner J., Palmer, P. I., Lin, J.,</w:t>
+      </w:r>
+      <w:r>
+        <w:rPr>
+          <w:rFonts w:ascii="Arial" w:eastAsia="Apple LiGothic Medium" w:hAnsi="Arial" w:cs="Arial"/>
+          <w:b/>
+          <w:color w:val="000000" w:themeColor="text1"/>
+          <w:sz w:val="22"/>
+          <w:szCs w:val="22"/>
+        </w:rPr>
+        <w:t xml:space="preserve"> </w:t>
+      </w:r>
+      <w:r>
+        <w:rPr>
+          <w:rFonts w:ascii="Arial" w:hAnsi="Arial" w:cs="Arial"/>
+          <w:bCs/>
+          <w:color w:val="000000" w:themeColor="text1"/>
+          <w:sz w:val="22"/>
+          <w:szCs w:val="22"/>
+        </w:rPr>
+        <w:t>Nelson, R. R</w:t>
+      </w:r>
+      <w:r>
+        <w:rPr>
+          <w:rFonts w:ascii="Arial" w:hAnsi="Arial" w:cs="Arial"/>
+          <w:bCs/>
+          <w:color w:val="000000" w:themeColor="text1"/>
+          <w:sz w:val="22"/>
+          <w:szCs w:val="22"/>
+        </w:rPr>
+        <w:t xml:space="preserve">, and </w:t>
+      </w:r>
+      <w:r>
+        <w:rPr>
+          <w:rFonts w:ascii="Arial" w:hAnsi="Arial" w:cs="Arial"/>
+          <w:bCs/>
+          <w:color w:val="000000" w:themeColor="text1"/>
+          <w:sz w:val="22"/>
+          <w:szCs w:val="22"/>
+        </w:rPr>
+        <w:t>Eldering, A</w:t>
+      </w:r>
+      <w:r>
+        <w:rPr>
+          <w:rFonts w:ascii="Arial" w:hAnsi="Arial" w:cs="Arial"/>
+          <w:bCs/>
+          <w:color w:val="000000" w:themeColor="text1"/>
+          <w:sz w:val="22"/>
+          <w:szCs w:val="22"/>
+        </w:rPr>
+        <w:t xml:space="preserve">.: </w:t>
+      </w:r>
+      <w:r>
+        <w:rPr>
+          <w:rFonts w:ascii="Arial" w:hAnsi="Arial" w:cs="Arial"/>
+          <w:bCs/>
+          <w:color w:val="000000" w:themeColor="text1"/>
+          <w:sz w:val="22"/>
+          <w:szCs w:val="22"/>
+        </w:rPr>
+        <w:t>Simplified representation of the nonlinear NO</w:t>
+      </w:r>
+      <w:r>
+        <w:rPr>
+          <w:rFonts w:ascii="Arial" w:hAnsi="Arial" w:cs="Arial"/>
+          <w:bCs/>
+          <w:color w:val="000000" w:themeColor="text1"/>
+          <w:sz w:val="22"/>
+          <w:szCs w:val="22"/>
+          <w:vertAlign w:val="subscript"/>
+        </w:rPr>
+        <w:t>x</w:t>
+      </w:r>
+      <w:r>
+        <w:rPr>
+          <w:rFonts w:ascii="Arial" w:hAnsi="Arial" w:cs="Arial"/>
+          <w:bCs/>
+          <w:color w:val="000000" w:themeColor="text1"/>
+          <w:sz w:val="22"/>
+          <w:szCs w:val="22"/>
+        </w:rPr>
+        <w:t xml:space="preserve"> chemistry for quantifying NO</w:t>
+      </w:r>
+      <w:r>
+        <w:rPr>
+          <w:rFonts w:ascii="Arial" w:hAnsi="Arial" w:cs="Arial"/>
+          <w:bCs/>
+          <w:color w:val="000000" w:themeColor="text1"/>
+          <w:sz w:val="22"/>
+          <w:szCs w:val="22"/>
+          <w:vertAlign w:val="subscript"/>
+        </w:rPr>
+        <w:t>x</w:t>
+      </w:r>
+      <w:r>
+        <w:rPr>
+          <w:rFonts w:ascii="Arial" w:hAnsi="Arial" w:cs="Arial"/>
+          <w:bCs/>
+          <w:color w:val="000000" w:themeColor="text1"/>
+          <w:sz w:val="22"/>
+          <w:szCs w:val="22"/>
+        </w:rPr>
+        <w:t xml:space="preserve"> emissions from space</w:t>
+      </w:r>
+      <w:r>
+        <w:rPr>
+          <w:rFonts w:ascii="Arial" w:hAnsi="Arial" w:cs="Arial"/>
+          <w:bCs/>
+          <w:color w:val="000000" w:themeColor="text1"/>
+          <w:sz w:val="22"/>
+          <w:szCs w:val="22"/>
+        </w:rPr>
+        <w:t xml:space="preserve">. In prep. </w:t>
+      </w:r>
+    </w:p>
+    <w:p>
+      <w:pPr>
         <w:spacing w:before="120" w:after="120"/>
         <w:rPr>
           <w:rFonts w:ascii="Arial" w:eastAsia="Apple LiGothic Medium" w:hAnsi="Arial" w:cs="Arial"/>
@@ -1174,7 +1340,7 @@
           <w:p>
             <w:pPr>
               <w:spacing w:before="120" w:line="276" w:lineRule="auto"/>
-              <w:ind w:left="450" w:hanging="450"/>
+              <w:ind w:left="339" w:hanging="339"/>
               <w:rPr>
                 <w:rFonts w:ascii="Arial" w:eastAsiaTheme="minorEastAsia" w:hAnsi="Arial" w:cs="Arial"/>
                 <w:b/>
@@ -1223,29 +1389,7 @@
                 <w:sz w:val="22"/>
                 <w:szCs w:val="22"/>
               </w:rPr>
-              <w:t xml:space="preserve">., Liu, J., </w:t>
-            </w:r>
-            <w:proofErr w:type="spellStart"/>
-            <w:r>
-              <w:rPr>
-                <w:rFonts w:ascii="Arial" w:hAnsi="Arial" w:cs="Arial"/>
-                <w:bCs/>
-                <w:color w:val="000000" w:themeColor="text1"/>
-                <w:sz w:val="22"/>
-                <w:szCs w:val="22"/>
-              </w:rPr>
-              <w:t>Wennberg</w:t>
-            </w:r>
-            <w:proofErr w:type="spellEnd"/>
-            <w:r>
-              <w:rPr>
-                <w:rFonts w:ascii="Arial" w:hAnsi="Arial" w:cs="Arial"/>
-                <w:bCs/>
-                <w:color w:val="000000" w:themeColor="text1"/>
-                <w:sz w:val="22"/>
-                <w:szCs w:val="22"/>
-              </w:rPr>
-              <w:t>, P. O., Palmer, P. I., Nelson, R. R., Kiel, M., and Eldering, A.: Towards sector-based attribution using intra-city variations in satellite-based emission ratios between CO</w:t>
+              <w:t>., Liu, J., Wennberg, P. O., Palmer, P. I., Nelson, R. R., Kiel, M., and Eldering, A.: Towards sector-based attribution using intra-city variations in satellite-based emission ratios between CO</w:t>
             </w:r>
             <w:r>
               <w:rPr>
@@ -1306,47 +1450,7 @@
                 <w:sz w:val="22"/>
                 <w:szCs w:val="22"/>
               </w:rPr>
-              <w:t xml:space="preserve"> Lei, R., Feng, S., </w:t>
-            </w:r>
-            <w:proofErr w:type="spellStart"/>
-            <w:r>
-              <w:rPr>
-                <w:rFonts w:ascii="Arial" w:hAnsi="Arial" w:cs="Arial"/>
-                <w:bCs/>
-                <w:sz w:val="22"/>
-                <w:szCs w:val="22"/>
-              </w:rPr>
-              <w:t>Danjou</w:t>
-            </w:r>
-            <w:proofErr w:type="spellEnd"/>
-            <w:r>
-              <w:rPr>
-                <w:rFonts w:ascii="Arial" w:hAnsi="Arial" w:cs="Arial"/>
-                <w:bCs/>
-                <w:sz w:val="22"/>
-                <w:szCs w:val="22"/>
-              </w:rPr>
-              <w:t xml:space="preserve">, A., </w:t>
-            </w:r>
-            <w:proofErr w:type="spellStart"/>
-            <w:r>
-              <w:rPr>
-                <w:rFonts w:ascii="Arial" w:hAnsi="Arial" w:cs="Arial"/>
-                <w:bCs/>
-                <w:sz w:val="22"/>
-                <w:szCs w:val="22"/>
-              </w:rPr>
-              <w:t>Broquet</w:t>
-            </w:r>
-            <w:proofErr w:type="spellEnd"/>
-            <w:r>
-              <w:rPr>
-                <w:rFonts w:ascii="Arial" w:hAnsi="Arial" w:cs="Arial"/>
-                <w:bCs/>
-                <w:sz w:val="22"/>
-                <w:szCs w:val="22"/>
-              </w:rPr>
-              <w:t xml:space="preserve">, G., </w:t>
+              <w:t xml:space="preserve"> Lei, R., Feng, S., Danjou, A., Broquet, G., </w:t>
             </w:r>
             <w:r>
               <w:rPr>
@@ -1364,9 +1468,8 @@
                 <w:sz w:val="22"/>
                 <w:szCs w:val="22"/>
               </w:rPr>
-              <w:t xml:space="preserve"> Lin, J.C., O'Dell, C.W. and </w:t>
-            </w:r>
-            <w:proofErr w:type="spellStart"/>
+              <w:t xml:space="preserve"> Lin, J.C., O'Dell, C.W. and Lauvaux, T.: Fossil </w:t>
+            </w:r>
             <w:r>
               <w:rPr>
                 <w:rFonts w:ascii="Arial" w:hAnsi="Arial" w:cs="Arial"/>
@@ -1374,9 +1477,8 @@
                 <w:sz w:val="22"/>
                 <w:szCs w:val="22"/>
               </w:rPr>
-              <w:t>Lauvaux</w:t>
-            </w:r>
-            <w:proofErr w:type="spellEnd"/>
+              <w:t xml:space="preserve">fuel </w:t>
+            </w:r>
             <w:r>
               <w:rPr>
                 <w:rFonts w:ascii="Arial" w:hAnsi="Arial" w:cs="Arial"/>
@@ -1384,7 +1486,7 @@
                 <w:sz w:val="22"/>
                 <w:szCs w:val="22"/>
               </w:rPr>
-              <w:t xml:space="preserve">, T.: Fossil </w:t>
+              <w:t>CO</w:t>
             </w:r>
             <w:r>
               <w:rPr>
@@ -1392,8 +1494,9 @@
                 <w:bCs/>
                 <w:sz w:val="22"/>
                 <w:szCs w:val="22"/>
-              </w:rPr>
-              <w:t xml:space="preserve">fuel </w:t>
+                <w:vertAlign w:val="subscript"/>
+              </w:rPr>
+              <w:t>2</w:t>
             </w:r>
             <w:r>
               <w:rPr>
@@ -1402,7 +1505,7 @@
                 <w:sz w:val="22"/>
                 <w:szCs w:val="22"/>
               </w:rPr>
-              <w:t>CO</w:t>
+              <w:t xml:space="preserve"> emissions</w:t>
             </w:r>
             <w:r>
               <w:rPr>
@@ -1410,9 +1513,8 @@
                 <w:bCs/>
                 <w:sz w:val="22"/>
                 <w:szCs w:val="22"/>
-                <w:vertAlign w:val="subscript"/>
-              </w:rPr>
-              <w:t>2</w:t>
+              </w:rPr>
+              <w:t xml:space="preserve"> over metropolitan areas from space: A multi-model analysis of OCO-2 data </w:t>
             </w:r>
             <w:r>
               <w:rPr>
@@ -1421,16 +1523,8 @@
                 <w:sz w:val="22"/>
                 <w:szCs w:val="22"/>
               </w:rPr>
-              <w:t xml:space="preserve"> emissions</w:t>
-            </w:r>
-            <w:r>
-              <w:rPr>
-                <w:rFonts w:ascii="Arial" w:hAnsi="Arial" w:cs="Arial"/>
-                <w:bCs/>
-                <w:sz w:val="22"/>
-                <w:szCs w:val="22"/>
-              </w:rPr>
-              <w:t xml:space="preserve"> over metropolitan areas from space: A multi-model analysis of OCO-2 data over Lahore, Pakistan. </w:t>
+              <w:lastRenderedPageBreak/>
+              <w:t xml:space="preserve">over Lahore, Pakistan. </w:t>
             </w:r>
             <w:r>
               <w:rPr>
@@ -1487,7 +1581,7 @@
           <w:p>
             <w:pPr>
               <w:spacing w:line="276" w:lineRule="auto"/>
-              <w:ind w:left="347" w:hanging="343"/>
+              <w:ind w:left="339" w:hanging="343"/>
               <w:rPr>
                 <w:rFonts w:ascii="Arial" w:eastAsia="Apple LiGothic Medium" w:hAnsi="Arial" w:cs="Arial"/>
                 <w:bCs/>
@@ -1502,6 +1596,7 @@
                 <w:sz w:val="22"/>
                 <w:szCs w:val="22"/>
               </w:rPr>
+              <w:lastRenderedPageBreak/>
               <w:t>10.</w:t>
             </w:r>
             <w:r>
@@ -1530,47 +1625,7 @@
                 <w:sz w:val="22"/>
                 <w:szCs w:val="22"/>
               </w:rPr>
-              <w:t xml:space="preserve">., Lin, J. C., Duarte, H. F., Yadav, V., </w:t>
-            </w:r>
-            <w:proofErr w:type="spellStart"/>
-            <w:r>
-              <w:rPr>
-                <w:rFonts w:ascii="Arial" w:eastAsia="Apple LiGothic Medium" w:hAnsi="Arial" w:cs="Arial"/>
-                <w:bCs/>
-                <w:sz w:val="22"/>
-                <w:szCs w:val="22"/>
-              </w:rPr>
-              <w:t>Parazoo</w:t>
-            </w:r>
-            <w:proofErr w:type="spellEnd"/>
-            <w:r>
-              <w:rPr>
-                <w:rFonts w:ascii="Arial" w:eastAsia="Apple LiGothic Medium" w:hAnsi="Arial" w:cs="Arial"/>
-                <w:bCs/>
-                <w:sz w:val="22"/>
-                <w:szCs w:val="22"/>
-              </w:rPr>
-              <w:t xml:space="preserve">, N. C., Oda, T., and </w:t>
-            </w:r>
-            <w:proofErr w:type="spellStart"/>
-            <w:r>
-              <w:rPr>
-                <w:rFonts w:ascii="Arial" w:eastAsia="Apple LiGothic Medium" w:hAnsi="Arial" w:cs="Arial"/>
-                <w:bCs/>
-                <w:sz w:val="22"/>
-                <w:szCs w:val="22"/>
-              </w:rPr>
-              <w:t>Kort</w:t>
-            </w:r>
-            <w:proofErr w:type="spellEnd"/>
-            <w:r>
-              <w:rPr>
-                <w:rFonts w:ascii="Arial" w:eastAsia="Apple LiGothic Medium" w:hAnsi="Arial" w:cs="Arial"/>
-                <w:bCs/>
-                <w:sz w:val="22"/>
-                <w:szCs w:val="22"/>
-              </w:rPr>
-              <w:t>, E. A.: A model for urban biogenic CO</w:t>
+              <w:t>., Lin, J. C., Duarte, H. F., Yadav, V., Parazoo, N. C., Oda, T., and Kort, E. A.: A model for urban biogenic CO</w:t>
             </w:r>
             <w:r>
               <w:rPr>
@@ -1589,19 +1644,8 @@
                 <w:sz w:val="22"/>
                 <w:szCs w:val="22"/>
               </w:rPr>
-              <w:t xml:space="preserve"> fluxes: Solar-Induced Fluorescence for Modeling Urban biogenic Fluxes </w:t>
-            </w:r>
-            <w:r>
-              <w:rPr>
-                <w:rFonts w:ascii="Arial" w:eastAsia="Apple LiGothic Medium" w:hAnsi="Arial" w:cs="Arial"/>
-                <w:bCs/>
-                <w:sz w:val="22"/>
-                <w:szCs w:val="22"/>
-              </w:rPr>
-              <w:lastRenderedPageBreak/>
-              <w:t xml:space="preserve">(SMUrF v1), </w:t>
-            </w:r>
-            <w:proofErr w:type="spellStart"/>
+              <w:t xml:space="preserve"> fluxes: Solar-Induced Fluorescence for Modeling Urban biogenic Fluxes (SMUrF v1), </w:t>
+            </w:r>
             <w:r>
               <w:rPr>
                 <w:rFonts w:ascii="Arial" w:eastAsia="Apple LiGothic Medium" w:hAnsi="Arial" w:cs="Arial"/>
@@ -1611,19 +1655,7 @@
                 <w:sz w:val="22"/>
                 <w:szCs w:val="22"/>
               </w:rPr>
-              <w:t>Geosci</w:t>
-            </w:r>
-            <w:proofErr w:type="spellEnd"/>
-            <w:r>
-              <w:rPr>
-                <w:rFonts w:ascii="Arial" w:eastAsia="Apple LiGothic Medium" w:hAnsi="Arial" w:cs="Arial"/>
-                <w:bCs/>
-                <w:i/>
-                <w:iCs/>
-                <w:sz w:val="22"/>
-                <w:szCs w:val="22"/>
-              </w:rPr>
-              <w:t>. Model Dev.,</w:t>
+              <w:t>Geosci. Model Dev.,</w:t>
             </w:r>
             <w:r>
               <w:rPr>
@@ -1684,7 +1716,6 @@
                 <w:sz w:val="22"/>
                 <w:szCs w:val="22"/>
               </w:rPr>
-              <w:lastRenderedPageBreak/>
               <w:t>9.</w:t>
             </w:r>
             <w:r>
@@ -1713,47 +1744,7 @@
                 <w:sz w:val="22"/>
                 <w:szCs w:val="22"/>
               </w:rPr>
-              <w:t xml:space="preserve">, </w:t>
-            </w:r>
-            <w:proofErr w:type="spellStart"/>
-            <w:r>
-              <w:rPr>
-                <w:rFonts w:ascii="Arial" w:hAnsi="Arial" w:cs="Arial"/>
-                <w:bCs/>
-                <w:sz w:val="22"/>
-                <w:szCs w:val="22"/>
-              </w:rPr>
-              <w:t>Henze</w:t>
-            </w:r>
-            <w:proofErr w:type="spellEnd"/>
-            <w:r>
-              <w:rPr>
-                <w:rFonts w:ascii="Arial" w:hAnsi="Arial" w:cs="Arial"/>
-                <w:bCs/>
-                <w:sz w:val="22"/>
-                <w:szCs w:val="22"/>
-              </w:rPr>
-              <w:t xml:space="preserve">, D. K., Li, Y., </w:t>
-            </w:r>
-            <w:proofErr w:type="spellStart"/>
-            <w:r>
-              <w:rPr>
-                <w:rFonts w:ascii="Arial" w:hAnsi="Arial" w:cs="Arial"/>
-                <w:bCs/>
-                <w:sz w:val="22"/>
-                <w:szCs w:val="22"/>
-              </w:rPr>
-              <w:t>Sonenberg</w:t>
-            </w:r>
-            <w:proofErr w:type="spellEnd"/>
-            <w:r>
-              <w:rPr>
-                <w:rFonts w:ascii="Arial" w:hAnsi="Arial" w:cs="Arial"/>
-                <w:bCs/>
-                <w:sz w:val="22"/>
-                <w:szCs w:val="22"/>
-              </w:rPr>
-              <w:t xml:space="preserve">, M., and Mao, F.: Transboundary transport of ozone pollution to a US border region: a case study of Yuma. </w:t>
+              <w:t xml:space="preserve">, Henze, D. K., Li, Y., Sonenberg, M., and Mao, F.: Transboundary transport of ozone pollution to a US border region: a case study of Yuma. </w:t>
             </w:r>
             <w:r>
               <w:rPr>
@@ -1843,27 +1834,7 @@
                 <w:sz w:val="22"/>
                 <w:szCs w:val="22"/>
               </w:rPr>
-              <w:t xml:space="preserve">  </w:t>
-            </w:r>
-            <w:proofErr w:type="spellStart"/>
-            <w:r>
-              <w:rPr>
-                <w:rFonts w:ascii="Arial" w:hAnsi="Arial" w:cs="Arial"/>
-                <w:bCs/>
-                <w:sz w:val="22"/>
-                <w:szCs w:val="22"/>
-              </w:rPr>
-              <w:t>Roten</w:t>
-            </w:r>
-            <w:proofErr w:type="spellEnd"/>
-            <w:r>
-              <w:rPr>
-                <w:rFonts w:ascii="Arial" w:hAnsi="Arial" w:cs="Arial"/>
-                <w:bCs/>
-                <w:sz w:val="22"/>
-                <w:szCs w:val="22"/>
-              </w:rPr>
-              <w:t xml:space="preserve">, D., </w:t>
+              <w:t xml:space="preserve">  Roten, D., </w:t>
             </w:r>
             <w:r>
               <w:rPr>
@@ -1882,27 +1853,7 @@
                 <w:sz w:val="22"/>
                 <w:szCs w:val="22"/>
               </w:rPr>
-              <w:t xml:space="preserve">, </w:t>
-            </w:r>
-            <w:proofErr w:type="spellStart"/>
-            <w:r>
-              <w:rPr>
-                <w:rFonts w:ascii="Arial" w:hAnsi="Arial" w:cs="Arial"/>
-                <w:bCs/>
-                <w:sz w:val="22"/>
-                <w:szCs w:val="22"/>
-              </w:rPr>
-              <w:t>Fasoli</w:t>
-            </w:r>
-            <w:proofErr w:type="spellEnd"/>
-            <w:r>
-              <w:rPr>
-                <w:rFonts w:ascii="Arial" w:hAnsi="Arial" w:cs="Arial"/>
-                <w:bCs/>
-                <w:sz w:val="22"/>
-                <w:szCs w:val="22"/>
-              </w:rPr>
-              <w:t>, B., Oda, T., &amp; Lin, J. C.: An interpolation method to reduce the computational time in the Stochastic Lagrangian particle dispersion modeling of spatially dense XCO</w:t>
+              <w:t>, Fasoli, B., Oda, T., &amp; Lin, J. C.: An interpolation method to reduce the computational time in the Stochastic Lagrangian particle dispersion modeling of spatially dense XCO</w:t>
             </w:r>
             <w:r>
               <w:rPr>
@@ -2013,43 +1964,7 @@
                 <w:sz w:val="22"/>
                 <w:szCs w:val="22"/>
               </w:rPr>
-              <w:t xml:space="preserve">Ye, X., T. </w:t>
-            </w:r>
-            <w:proofErr w:type="spellStart"/>
-            <w:r>
-              <w:rPr>
-                <w:rFonts w:ascii="Arial" w:eastAsia="Times New Roman" w:hAnsi="Arial" w:cs="Arial"/>
-                <w:sz w:val="22"/>
-                <w:szCs w:val="22"/>
-              </w:rPr>
-              <w:t>Lauvaux</w:t>
-            </w:r>
-            <w:proofErr w:type="spellEnd"/>
-            <w:r>
-              <w:rPr>
-                <w:rFonts w:ascii="Arial" w:eastAsia="Times New Roman" w:hAnsi="Arial" w:cs="Arial"/>
-                <w:sz w:val="22"/>
-                <w:szCs w:val="22"/>
-              </w:rPr>
-              <w:t xml:space="preserve">, E.A. </w:t>
-            </w:r>
-            <w:proofErr w:type="spellStart"/>
-            <w:r>
-              <w:rPr>
-                <w:rFonts w:ascii="Arial" w:eastAsia="Times New Roman" w:hAnsi="Arial" w:cs="Arial"/>
-                <w:sz w:val="22"/>
-                <w:szCs w:val="22"/>
-              </w:rPr>
-              <w:t>Kort</w:t>
-            </w:r>
-            <w:proofErr w:type="spellEnd"/>
-            <w:r>
-              <w:rPr>
-                <w:rFonts w:ascii="Arial" w:eastAsia="Times New Roman" w:hAnsi="Arial" w:cs="Arial"/>
-                <w:sz w:val="22"/>
-                <w:szCs w:val="22"/>
-              </w:rPr>
-              <w:t xml:space="preserve">, T. Oda, S. Feng, J.C. Lin, E. Yang, and </w:t>
+              <w:t xml:space="preserve">Ye, X., T. Lauvaux, E.A. Kort, T. Oda, S. Feng, J.C. Lin, E. Yang, and </w:t>
             </w:r>
             <w:r>
               <w:rPr>
@@ -2255,25 +2170,7 @@
                 <w:sz w:val="22"/>
                 <w:szCs w:val="22"/>
               </w:rPr>
-              <w:t xml:space="preserve">Yang, E.G., E.A. </w:t>
-            </w:r>
-            <w:proofErr w:type="spellStart"/>
-            <w:r>
-              <w:rPr>
-                <w:rFonts w:ascii="Arial" w:eastAsia="Times New Roman" w:hAnsi="Arial" w:cs="Arial"/>
-                <w:sz w:val="22"/>
-                <w:szCs w:val="22"/>
-              </w:rPr>
-              <w:t>Kort</w:t>
-            </w:r>
-            <w:proofErr w:type="spellEnd"/>
-            <w:r>
-              <w:rPr>
-                <w:rFonts w:ascii="Arial" w:eastAsia="Times New Roman" w:hAnsi="Arial" w:cs="Arial"/>
-                <w:sz w:val="22"/>
-                <w:szCs w:val="22"/>
-              </w:rPr>
-              <w:t xml:space="preserve">, </w:t>
+              <w:t xml:space="preserve">Yang, E.G., E.A. Kort, </w:t>
             </w:r>
             <w:r>
               <w:rPr>
@@ -2291,25 +2188,7 @@
                 <w:sz w:val="22"/>
                 <w:szCs w:val="22"/>
               </w:rPr>
-              <w:t xml:space="preserve">J.C. Lin, T. Oda, X. Ye, and T. </w:t>
-            </w:r>
-            <w:proofErr w:type="spellStart"/>
-            <w:r>
-              <w:rPr>
-                <w:rFonts w:ascii="Arial" w:eastAsia="Times New Roman" w:hAnsi="Arial" w:cs="Arial"/>
-                <w:sz w:val="22"/>
-                <w:szCs w:val="22"/>
-              </w:rPr>
-              <w:t>Lauvaux</w:t>
-            </w:r>
-            <w:proofErr w:type="spellEnd"/>
-            <w:r>
-              <w:rPr>
-                <w:rFonts w:ascii="Arial" w:eastAsia="Times New Roman" w:hAnsi="Arial" w:cs="Arial"/>
-                <w:sz w:val="22"/>
-                <w:szCs w:val="22"/>
-              </w:rPr>
-              <w:t xml:space="preserve">: </w:t>
+              <w:t xml:space="preserve">J.C. Lin, T. Oda, X. Ye, and T. Lauvaux: </w:t>
             </w:r>
             <w:r>
               <w:rPr>
@@ -2473,27 +2352,7 @@
                 <w:szCs w:val="22"/>
                 <w:lang w:eastAsia="zh-CN"/>
               </w:rPr>
-              <w:t xml:space="preserve"> J.C. Lin, T. Oda, and E.A. </w:t>
-            </w:r>
-            <w:proofErr w:type="spellStart"/>
-            <w:r>
-              <w:rPr>
-                <w:rFonts w:ascii="Arial" w:eastAsia="Times New Roman" w:hAnsi="Arial" w:cs="Arial"/>
-                <w:sz w:val="22"/>
-                <w:szCs w:val="22"/>
-                <w:lang w:eastAsia="zh-CN"/>
-              </w:rPr>
-              <w:t>Kort</w:t>
-            </w:r>
-            <w:proofErr w:type="spellEnd"/>
-            <w:r>
-              <w:rPr>
-                <w:rFonts w:ascii="Arial" w:eastAsia="Times New Roman" w:hAnsi="Arial" w:cs="Arial"/>
-                <w:sz w:val="22"/>
-                <w:szCs w:val="22"/>
-                <w:lang w:eastAsia="zh-CN"/>
-              </w:rPr>
-              <w:t>: Space-based quantification of per capita CO</w:t>
+              <w:t xml:space="preserve"> J.C. Lin, T. Oda, and E.A. Kort: Space-based quantification of per capita CO</w:t>
             </w:r>
             <w:r>
               <w:rPr>
@@ -2629,31 +2488,7 @@
                 <w:szCs w:val="22"/>
                 <w:shd w:val="clear" w:color="auto" w:fill="FFFFFF"/>
               </w:rPr>
-              <w:t xml:space="preserve">., </w:t>
-            </w:r>
-            <w:proofErr w:type="spellStart"/>
-            <w:r>
-              <w:rPr>
-                <w:rFonts w:ascii="Arial" w:hAnsi="Arial" w:cs="Arial"/>
-                <w:iCs/>
-                <w:color w:val="222222"/>
-                <w:sz w:val="22"/>
-                <w:szCs w:val="22"/>
-                <w:shd w:val="clear" w:color="auto" w:fill="FFFFFF"/>
-              </w:rPr>
-              <w:t>Mallia</w:t>
-            </w:r>
-            <w:proofErr w:type="spellEnd"/>
-            <w:r>
-              <w:rPr>
-                <w:rFonts w:ascii="Arial" w:hAnsi="Arial" w:cs="Arial"/>
-                <w:iCs/>
-                <w:color w:val="222222"/>
-                <w:sz w:val="22"/>
-                <w:szCs w:val="22"/>
-                <w:shd w:val="clear" w:color="auto" w:fill="FFFFFF"/>
-              </w:rPr>
-              <w:t>, D., Lin, J.C. and Jimenez, R.: Transboundary transport of biomass burning aerosols and photochemical pollution in the Orinoco River Basin. </w:t>
+              <w:t>., Mallia, D., Lin, J.C. and Jimenez, R.: Transboundary transport of biomass burning aerosols and photochemical pollution in the Orinoco River Basin. </w:t>
             </w:r>
             <w:r>
               <w:rPr>
@@ -2761,19 +2596,18 @@
                 <w:sz w:val="22"/>
                 <w:szCs w:val="22"/>
               </w:rPr>
-              <w:t xml:space="preserve">Lin, J. C., </w:t>
-            </w:r>
-            <w:proofErr w:type="spellStart"/>
+              <w:t>Lin, J. C., Fasoli, B., Oda, T., Ye, X., Lauvaux, T., Yang, E. G., and Kort, E. A.: A Lagrangian approach towards extracting signals of urban CO</w:t>
+            </w:r>
             <w:r>
               <w:rPr>
                 <w:rFonts w:ascii="Arial" w:eastAsia="Apple LiGothic Medium" w:hAnsi="Arial" w:cs="Arial"/>
                 <w:iCs/>
                 <w:sz w:val="22"/>
                 <w:szCs w:val="22"/>
-              </w:rPr>
-              <w:t>Fasoli</w:t>
-            </w:r>
-            <w:proofErr w:type="spellEnd"/>
+                <w:vertAlign w:val="subscript"/>
+              </w:rPr>
+              <w:t>2</w:t>
+            </w:r>
             <w:r>
               <w:rPr>
                 <w:rFonts w:ascii="Arial" w:eastAsia="Apple LiGothic Medium" w:hAnsi="Arial" w:cs="Arial"/>
@@ -2781,19 +2615,18 @@
                 <w:sz w:val="22"/>
                 <w:szCs w:val="22"/>
               </w:rPr>
-              <w:t xml:space="preserve">, B., Oda, T., Ye, X., </w:t>
-            </w:r>
-            <w:proofErr w:type="spellStart"/>
+              <w:t> emissions from satellite observations of atmospheric column CO</w:t>
+            </w:r>
             <w:r>
               <w:rPr>
                 <w:rFonts w:ascii="Arial" w:eastAsia="Apple LiGothic Medium" w:hAnsi="Arial" w:cs="Arial"/>
                 <w:iCs/>
                 <w:sz w:val="22"/>
                 <w:szCs w:val="22"/>
-              </w:rPr>
-              <w:t>Lauvaux</w:t>
-            </w:r>
-            <w:proofErr w:type="spellEnd"/>
+                <w:vertAlign w:val="subscript"/>
+              </w:rPr>
+              <w:t>2</w:t>
+            </w:r>
             <w:r>
               <w:rPr>
                 <w:rFonts w:ascii="Arial" w:eastAsia="Apple LiGothic Medium" w:hAnsi="Arial" w:cs="Arial"/>
@@ -2801,19 +2634,18 @@
                 <w:sz w:val="22"/>
                 <w:szCs w:val="22"/>
               </w:rPr>
-              <w:t xml:space="preserve">, T., Yang, E. G., and </w:t>
-            </w:r>
-            <w:proofErr w:type="spellStart"/>
+              <w:t> (XCO</w:t>
+            </w:r>
             <w:r>
               <w:rPr>
                 <w:rFonts w:ascii="Arial" w:eastAsia="Apple LiGothic Medium" w:hAnsi="Arial" w:cs="Arial"/>
                 <w:iCs/>
                 <w:sz w:val="22"/>
                 <w:szCs w:val="22"/>
-              </w:rPr>
-              <w:t>Kort</w:t>
-            </w:r>
-            <w:proofErr w:type="spellEnd"/>
+                <w:vertAlign w:val="subscript"/>
+              </w:rPr>
+              <w:t>2</w:t>
+            </w:r>
             <w:r>
               <w:rPr>
                 <w:rFonts w:ascii="Arial" w:eastAsia="Apple LiGothic Medium" w:hAnsi="Arial" w:cs="Arial"/>
@@ -2821,66 +2653,8 @@
                 <w:sz w:val="22"/>
                 <w:szCs w:val="22"/>
               </w:rPr>
-              <w:t>, E. A.: A Lagrangian approach towards extracting signals of urban CO</w:t>
-            </w:r>
-            <w:r>
-              <w:rPr>
-                <w:rFonts w:ascii="Arial" w:eastAsia="Apple LiGothic Medium" w:hAnsi="Arial" w:cs="Arial"/>
-                <w:iCs/>
-                <w:sz w:val="22"/>
-                <w:szCs w:val="22"/>
-                <w:vertAlign w:val="subscript"/>
-              </w:rPr>
-              <w:t>2</w:t>
-            </w:r>
-            <w:r>
-              <w:rPr>
-                <w:rFonts w:ascii="Arial" w:eastAsia="Apple LiGothic Medium" w:hAnsi="Arial" w:cs="Arial"/>
-                <w:iCs/>
-                <w:sz w:val="22"/>
-                <w:szCs w:val="22"/>
-              </w:rPr>
-              <w:t> emissions from satellite observations of atmospheric column CO</w:t>
-            </w:r>
-            <w:r>
-              <w:rPr>
-                <w:rFonts w:ascii="Arial" w:eastAsia="Apple LiGothic Medium" w:hAnsi="Arial" w:cs="Arial"/>
-                <w:iCs/>
-                <w:sz w:val="22"/>
-                <w:szCs w:val="22"/>
-                <w:vertAlign w:val="subscript"/>
-              </w:rPr>
-              <w:t>2</w:t>
-            </w:r>
-            <w:r>
-              <w:rPr>
-                <w:rFonts w:ascii="Arial" w:eastAsia="Apple LiGothic Medium" w:hAnsi="Arial" w:cs="Arial"/>
-                <w:iCs/>
-                <w:sz w:val="22"/>
-                <w:szCs w:val="22"/>
-              </w:rPr>
-              <w:t> (XCO</w:t>
-            </w:r>
-            <w:r>
-              <w:rPr>
-                <w:rFonts w:ascii="Arial" w:eastAsia="Apple LiGothic Medium" w:hAnsi="Arial" w:cs="Arial"/>
-                <w:iCs/>
-                <w:sz w:val="22"/>
-                <w:szCs w:val="22"/>
-                <w:vertAlign w:val="subscript"/>
-              </w:rPr>
-              <w:t>2</w:t>
-            </w:r>
-            <w:r>
-              <w:rPr>
-                <w:rFonts w:ascii="Arial" w:eastAsia="Apple LiGothic Medium" w:hAnsi="Arial" w:cs="Arial"/>
-                <w:iCs/>
-                <w:sz w:val="22"/>
-                <w:szCs w:val="22"/>
-              </w:rPr>
               <w:t xml:space="preserve">): X-Stochastic Time-Inverted Lagrangian Transport model (“X-STILT v1”), </w:t>
             </w:r>
-            <w:proofErr w:type="spellStart"/>
             <w:r>
               <w:rPr>
                 <w:rFonts w:ascii="Arial" w:eastAsia="Apple LiGothic Medium" w:hAnsi="Arial" w:cs="Arial"/>
@@ -2888,17 +2662,7 @@
                 <w:sz w:val="22"/>
                 <w:szCs w:val="22"/>
               </w:rPr>
-              <w:t>Geosci</w:t>
-            </w:r>
-            <w:proofErr w:type="spellEnd"/>
-            <w:r>
-              <w:rPr>
-                <w:rFonts w:ascii="Arial" w:eastAsia="Apple LiGothic Medium" w:hAnsi="Arial" w:cs="Arial"/>
-                <w:i/>
-                <w:sz w:val="22"/>
-                <w:szCs w:val="22"/>
-              </w:rPr>
-              <w:t>. Model Dev</w:t>
+              <w:t>Geosci. Model Dev</w:t>
             </w:r>
             <w:r>
               <w:rPr>
@@ -2970,27 +2734,7 @@
                 <w:sz w:val="22"/>
                 <w:szCs w:val="22"/>
               </w:rPr>
-              <w:t xml:space="preserve">  </w:t>
-            </w:r>
-            <w:proofErr w:type="spellStart"/>
-            <w:r>
-              <w:rPr>
-                <w:rFonts w:ascii="Arial" w:eastAsia="Apple LiGothic Medium" w:hAnsi="Arial" w:cs="Arial"/>
-                <w:iCs/>
-                <w:sz w:val="22"/>
-                <w:szCs w:val="22"/>
-              </w:rPr>
-              <w:t>Mallia</w:t>
-            </w:r>
-            <w:proofErr w:type="spellEnd"/>
-            <w:r>
-              <w:rPr>
-                <w:rFonts w:ascii="Arial" w:eastAsia="Apple LiGothic Medium" w:hAnsi="Arial" w:cs="Arial"/>
-                <w:iCs/>
-                <w:sz w:val="22"/>
-                <w:szCs w:val="22"/>
-              </w:rPr>
-              <w:t xml:space="preserve">, D.V., A. Kochanski, </w:t>
+              <w:t xml:space="preserve">  Mallia, D.V., A. Kochanski, </w:t>
             </w:r>
             <w:r>
               <w:rPr>
@@ -3109,27 +2853,7 @@
                 <w:sz w:val="22"/>
                 <w:szCs w:val="22"/>
               </w:rPr>
-              <w:t xml:space="preserve">  Lin, J. C., </w:t>
-            </w:r>
-            <w:proofErr w:type="spellStart"/>
-            <w:r>
-              <w:rPr>
-                <w:rFonts w:ascii="Arial" w:eastAsia="Apple LiGothic Medium" w:hAnsi="Arial" w:cs="Arial"/>
-                <w:iCs/>
-                <w:sz w:val="22"/>
-                <w:szCs w:val="22"/>
-              </w:rPr>
-              <w:t>Mallia</w:t>
-            </w:r>
-            <w:proofErr w:type="spellEnd"/>
-            <w:r>
-              <w:rPr>
-                <w:rFonts w:ascii="Arial" w:eastAsia="Apple LiGothic Medium" w:hAnsi="Arial" w:cs="Arial"/>
-                <w:iCs/>
-                <w:sz w:val="22"/>
-                <w:szCs w:val="22"/>
-              </w:rPr>
-              <w:t xml:space="preserve">, D. V., </w:t>
+              <w:t xml:space="preserve">  Lin, J. C., Mallia, D. V., </w:t>
             </w:r>
             <w:r>
               <w:rPr>
@@ -3287,6 +3011,7 @@
                 <w:sz w:val="22"/>
                 <w:szCs w:val="22"/>
               </w:rPr>
+              <w:lastRenderedPageBreak/>
               <w:t>Wu, D.</w:t>
             </w:r>
             <w:r>
@@ -3296,47 +3021,7 @@
                 <w:sz w:val="22"/>
                 <w:szCs w:val="22"/>
               </w:rPr>
-              <w:t xml:space="preserve">, Liu, J., </w:t>
-            </w:r>
-            <w:proofErr w:type="spellStart"/>
-            <w:r>
-              <w:rPr>
-                <w:rFonts w:ascii="Arial" w:hAnsi="Arial" w:cs="Arial"/>
-                <w:bCs/>
-                <w:sz w:val="22"/>
-                <w:szCs w:val="22"/>
-              </w:rPr>
-              <w:t>Wennberg</w:t>
-            </w:r>
-            <w:proofErr w:type="spellEnd"/>
-            <w:r>
-              <w:rPr>
-                <w:rFonts w:ascii="Arial" w:hAnsi="Arial" w:cs="Arial"/>
-                <w:bCs/>
-                <w:sz w:val="22"/>
-                <w:szCs w:val="22"/>
-              </w:rPr>
-              <w:t xml:space="preserve">, P., Palmer, P. I., Nelson, R. R., </w:t>
-            </w:r>
-            <w:proofErr w:type="spellStart"/>
-            <w:r>
-              <w:rPr>
-                <w:rFonts w:ascii="Arial" w:hAnsi="Arial" w:cs="Arial"/>
-                <w:bCs/>
-                <w:sz w:val="22"/>
-                <w:szCs w:val="22"/>
-              </w:rPr>
-              <w:t>Laughner</w:t>
-            </w:r>
-            <w:proofErr w:type="spellEnd"/>
-            <w:r>
-              <w:rPr>
-                <w:rFonts w:ascii="Arial" w:hAnsi="Arial" w:cs="Arial"/>
-                <w:bCs/>
-                <w:sz w:val="22"/>
-                <w:szCs w:val="22"/>
-              </w:rPr>
-              <w:t>, J. L., and Eldering, A.: Towards the quantification of emission ratios between CO</w:t>
+              <w:t>, Liu, J., Wennberg, P., Palmer, P. I., Nelson, R. R., Laughner, J. L., and Eldering, A.: Towards the quantification of emission ratios between CO</w:t>
             </w:r>
             <w:r>
               <w:rPr>
@@ -3412,43 +3097,7 @@
                 <w:sz w:val="22"/>
                 <w:szCs w:val="22"/>
               </w:rPr>
-              <w:t xml:space="preserve"> J.C. Lin, B. </w:t>
-            </w:r>
-            <w:proofErr w:type="spellStart"/>
-            <w:r>
-              <w:rPr>
-                <w:rFonts w:ascii="Arial" w:eastAsia="Apple LiGothic Medium" w:hAnsi="Arial" w:cs="Arial"/>
-                <w:sz w:val="22"/>
-                <w:szCs w:val="22"/>
-              </w:rPr>
-              <w:t>Fasoli</w:t>
-            </w:r>
-            <w:proofErr w:type="spellEnd"/>
-            <w:r>
-              <w:rPr>
-                <w:rFonts w:ascii="Arial" w:eastAsia="Apple LiGothic Medium" w:hAnsi="Arial" w:cs="Arial"/>
-                <w:sz w:val="22"/>
-                <w:szCs w:val="22"/>
-              </w:rPr>
-              <w:t xml:space="preserve">, T. Oda, E.A. </w:t>
-            </w:r>
-            <w:proofErr w:type="spellStart"/>
-            <w:r>
-              <w:rPr>
-                <w:rFonts w:ascii="Arial" w:eastAsia="Apple LiGothic Medium" w:hAnsi="Arial" w:cs="Arial"/>
-                <w:sz w:val="22"/>
-                <w:szCs w:val="22"/>
-              </w:rPr>
-              <w:t>Kort</w:t>
-            </w:r>
-            <w:proofErr w:type="spellEnd"/>
-            <w:r>
-              <w:rPr>
-                <w:rFonts w:ascii="Arial" w:eastAsia="Apple LiGothic Medium" w:hAnsi="Arial" w:cs="Arial"/>
-                <w:sz w:val="22"/>
-                <w:szCs w:val="22"/>
-              </w:rPr>
-              <w:t>, and Duarte</w:t>
+              <w:t xml:space="preserve"> J.C. Lin, B. Fasoli, T. Oda, E.A. Kort, and Duarte</w:t>
             </w:r>
             <w:r>
               <w:rPr>
@@ -3586,25 +3235,7 @@
                 <w:sz w:val="22"/>
                 <w:szCs w:val="22"/>
               </w:rPr>
-              <w:t xml:space="preserve"> (</w:t>
-            </w:r>
-            <w:proofErr w:type="spellStart"/>
-            <w:r>
-              <w:rPr>
-                <w:rFonts w:ascii="Arial" w:eastAsia="Apple LiGothic Medium" w:hAnsi="Arial" w:cs="Arial"/>
-                <w:sz w:val="22"/>
-                <w:szCs w:val="22"/>
-              </w:rPr>
-              <w:t>eLightning</w:t>
-            </w:r>
-            <w:proofErr w:type="spellEnd"/>
-            <w:r>
-              <w:rPr>
-                <w:rFonts w:ascii="Arial" w:eastAsia="Apple LiGothic Medium" w:hAnsi="Arial" w:cs="Arial"/>
-                <w:sz w:val="22"/>
-                <w:szCs w:val="22"/>
-              </w:rPr>
-              <w:t xml:space="preserve">). </w:t>
+              <w:t xml:space="preserve"> (eLightning). </w:t>
             </w:r>
           </w:p>
         </w:tc>
@@ -3637,7 +3268,6 @@
                 <w:szCs w:val="22"/>
                 <w:lang w:eastAsia="zh-CN"/>
               </w:rPr>
-              <w:lastRenderedPageBreak/>
               <w:t>Wu, D</w:t>
             </w:r>
             <w:r>
@@ -3647,27 +3277,7 @@
                 <w:szCs w:val="22"/>
                 <w:lang w:eastAsia="zh-CN"/>
               </w:rPr>
-              <w:t xml:space="preserve">., J.C. Lin, H. Duarte, G. Wei, K. Wu, S. Richardson, N. Miles, K. Davis, E. A. </w:t>
-            </w:r>
-            <w:proofErr w:type="spellStart"/>
-            <w:r>
-              <w:rPr>
-                <w:rFonts w:ascii="Arial" w:eastAsia="Apple LiGothic Medium" w:hAnsi="Arial" w:cs="Arial"/>
-                <w:sz w:val="22"/>
-                <w:szCs w:val="22"/>
-                <w:lang w:eastAsia="zh-CN"/>
-              </w:rPr>
-              <w:t>Kort</w:t>
-            </w:r>
-            <w:proofErr w:type="spellEnd"/>
-            <w:r>
-              <w:rPr>
-                <w:rFonts w:ascii="Arial" w:eastAsia="Apple LiGothic Medium" w:hAnsi="Arial" w:cs="Arial"/>
-                <w:sz w:val="22"/>
-                <w:szCs w:val="22"/>
-                <w:lang w:eastAsia="zh-CN"/>
-              </w:rPr>
-              <w:t xml:space="preserve">: Towards improving the modeling of urban biosphere using Solar-induced Fluorescence (SIF), </w:t>
+              <w:t xml:space="preserve">., J.C. Lin, H. Duarte, G. Wei, K. Wu, S. Richardson, N. Miles, K. Davis, E. A. Kort: Towards improving the modeling of urban biosphere using Solar-induced Fluorescence (SIF), </w:t>
             </w:r>
             <w:r>
               <w:rPr>
@@ -3768,27 +3378,7 @@
                 <w:szCs w:val="22"/>
                 <w:lang w:eastAsia="zh-CN"/>
               </w:rPr>
-              <w:t xml:space="preserve"> J. C. Lin, T. Oda, and E. A. </w:t>
-            </w:r>
-            <w:proofErr w:type="spellStart"/>
-            <w:r>
-              <w:rPr>
-                <w:rFonts w:ascii="Arial" w:eastAsia="Times New Roman" w:hAnsi="Arial" w:cs="Arial"/>
-                <w:sz w:val="22"/>
-                <w:szCs w:val="22"/>
-                <w:lang w:eastAsia="zh-CN"/>
-              </w:rPr>
-              <w:t>Kort</w:t>
-            </w:r>
-            <w:proofErr w:type="spellEnd"/>
-            <w:r>
-              <w:rPr>
-                <w:rFonts w:ascii="Arial" w:eastAsia="Times New Roman" w:hAnsi="Arial" w:cs="Arial"/>
-                <w:sz w:val="22"/>
-                <w:szCs w:val="22"/>
-                <w:lang w:eastAsia="zh-CN"/>
-              </w:rPr>
-              <w:t>: Do denser cities emit less CO</w:t>
+              <w:t xml:space="preserve"> J. C. Lin, T. Oda, and E. A. Kort: Do denser cities emit less CO</w:t>
             </w:r>
             <w:r>
               <w:rPr>
@@ -3934,47 +3524,7 @@
                 <w:szCs w:val="22"/>
                 <w:lang w:eastAsia="zh-CN"/>
               </w:rPr>
-              <w:t xml:space="preserve">., J. C. Lin, Oda, T., Ye, X., </w:t>
-            </w:r>
-            <w:proofErr w:type="spellStart"/>
-            <w:r>
-              <w:rPr>
-                <w:rFonts w:ascii="Arial" w:eastAsia="Apple LiGothic Medium" w:hAnsi="Arial" w:cs="Arial"/>
-                <w:sz w:val="22"/>
-                <w:szCs w:val="22"/>
-                <w:lang w:eastAsia="zh-CN"/>
-              </w:rPr>
-              <w:t>Lauvaux</w:t>
-            </w:r>
-            <w:proofErr w:type="spellEnd"/>
-            <w:r>
-              <w:rPr>
-                <w:rFonts w:ascii="Arial" w:eastAsia="Apple LiGothic Medium" w:hAnsi="Arial" w:cs="Arial"/>
-                <w:sz w:val="22"/>
-                <w:szCs w:val="22"/>
-                <w:lang w:eastAsia="zh-CN"/>
-              </w:rPr>
-              <w:t xml:space="preserve">, T., Yang, E., and </w:t>
-            </w:r>
-            <w:proofErr w:type="spellStart"/>
-            <w:r>
-              <w:rPr>
-                <w:rFonts w:ascii="Arial" w:eastAsia="Apple LiGothic Medium" w:hAnsi="Arial" w:cs="Arial"/>
-                <w:sz w:val="22"/>
-                <w:szCs w:val="22"/>
-                <w:lang w:eastAsia="zh-CN"/>
-              </w:rPr>
-              <w:t>Kort</w:t>
-            </w:r>
-            <w:proofErr w:type="spellEnd"/>
-            <w:r>
-              <w:rPr>
-                <w:rFonts w:ascii="Arial" w:eastAsia="Apple LiGothic Medium" w:hAnsi="Arial" w:cs="Arial"/>
-                <w:sz w:val="22"/>
-                <w:szCs w:val="22"/>
-                <w:lang w:eastAsia="zh-CN"/>
-              </w:rPr>
-              <w:t xml:space="preserve">, E. A., </w:t>
+              <w:t xml:space="preserve">., J. C. Lin, Oda, T., Ye, X., Lauvaux, T., Yang, E., and Kort, E. A., </w:t>
             </w:r>
             <w:r>
               <w:rPr>
@@ -4148,47 +3698,7 @@
                 <w:szCs w:val="22"/>
                 <w:lang w:eastAsia="zh-CN"/>
               </w:rPr>
-              <w:t xml:space="preserve">., J. C. Lin, Oda, T., Ye, X., </w:t>
-            </w:r>
-            <w:proofErr w:type="spellStart"/>
-            <w:r>
-              <w:rPr>
-                <w:rFonts w:ascii="Arial" w:eastAsia="Apple LiGothic Medium" w:hAnsi="Arial" w:cs="Arial"/>
-                <w:sz w:val="22"/>
-                <w:szCs w:val="22"/>
-                <w:lang w:eastAsia="zh-CN"/>
-              </w:rPr>
-              <w:t>Lauvaux</w:t>
-            </w:r>
-            <w:proofErr w:type="spellEnd"/>
-            <w:r>
-              <w:rPr>
-                <w:rFonts w:ascii="Arial" w:eastAsia="Apple LiGothic Medium" w:hAnsi="Arial" w:cs="Arial"/>
-                <w:sz w:val="22"/>
-                <w:szCs w:val="22"/>
-                <w:lang w:eastAsia="zh-CN"/>
-              </w:rPr>
-              <w:t xml:space="preserve">, T., Yang, E., and </w:t>
-            </w:r>
-            <w:proofErr w:type="spellStart"/>
-            <w:r>
-              <w:rPr>
-                <w:rFonts w:ascii="Arial" w:eastAsia="Apple LiGothic Medium" w:hAnsi="Arial" w:cs="Arial"/>
-                <w:sz w:val="22"/>
-                <w:szCs w:val="22"/>
-                <w:lang w:eastAsia="zh-CN"/>
-              </w:rPr>
-              <w:t>Kort</w:t>
-            </w:r>
-            <w:proofErr w:type="spellEnd"/>
-            <w:r>
-              <w:rPr>
-                <w:rFonts w:ascii="Arial" w:eastAsia="Apple LiGothic Medium" w:hAnsi="Arial" w:cs="Arial"/>
-                <w:sz w:val="22"/>
-                <w:szCs w:val="22"/>
-                <w:lang w:eastAsia="zh-CN"/>
-              </w:rPr>
-              <w:t>, E. A., Towards interpreting the signal of CO</w:t>
+              <w:t>., J. C. Lin, Oda, T., Ye, X., Lauvaux, T., Yang, E., and Kort, E. A., Towards interpreting the signal of CO</w:t>
             </w:r>
             <w:r>
               <w:rPr>
@@ -4308,25 +3818,14 @@
                 <w:lang w:eastAsia="zh-CN"/>
               </w:rPr>
             </w:pPr>
-            <w:proofErr w:type="spellStart"/>
-            <w:r>
-              <w:rPr>
-                <w:rFonts w:ascii="Arial" w:eastAsia="Apple LiGothic Medium" w:hAnsi="Arial" w:cs="Arial"/>
-                <w:sz w:val="22"/>
-                <w:szCs w:val="22"/>
-                <w:lang w:eastAsia="zh-CN"/>
-              </w:rPr>
-              <w:t>Mallia</w:t>
-            </w:r>
-            <w:proofErr w:type="spellEnd"/>
-            <w:r>
-              <w:rPr>
-                <w:rFonts w:ascii="Arial" w:eastAsia="Apple LiGothic Medium" w:hAnsi="Arial" w:cs="Arial"/>
-                <w:sz w:val="22"/>
-                <w:szCs w:val="22"/>
-                <w:lang w:eastAsia="zh-CN"/>
-              </w:rPr>
-              <w:t xml:space="preserve">, D. V., A. Kochanski, </w:t>
+            <w:r>
+              <w:rPr>
+                <w:rFonts w:ascii="Arial" w:eastAsia="Apple LiGothic Medium" w:hAnsi="Arial" w:cs="Arial"/>
+                <w:sz w:val="22"/>
+                <w:szCs w:val="22"/>
+                <w:lang w:eastAsia="zh-CN"/>
+              </w:rPr>
+              <w:t xml:space="preserve">Mallia, D. V., A. Kochanski, </w:t>
             </w:r>
             <w:r>
               <w:rPr>
@@ -4345,27 +3844,7 @@
                 <w:szCs w:val="22"/>
                 <w:lang w:eastAsia="zh-CN"/>
               </w:rPr>
-              <w:t xml:space="preserve">, S. Urbanski, and J. C. Lin, </w:t>
-            </w:r>
-            <w:proofErr w:type="gramStart"/>
-            <w:r>
-              <w:rPr>
-                <w:rFonts w:ascii="Arial" w:eastAsia="Apple LiGothic Medium" w:hAnsi="Arial" w:cs="Arial"/>
-                <w:sz w:val="22"/>
-                <w:szCs w:val="22"/>
-                <w:lang w:eastAsia="zh-CN"/>
-              </w:rPr>
-              <w:t>Integrating</w:t>
-            </w:r>
-            <w:proofErr w:type="gramEnd"/>
-            <w:r>
-              <w:rPr>
-                <w:rFonts w:ascii="Arial" w:eastAsia="Apple LiGothic Medium" w:hAnsi="Arial" w:cs="Arial"/>
-                <w:sz w:val="22"/>
-                <w:szCs w:val="22"/>
-                <w:lang w:eastAsia="zh-CN"/>
-              </w:rPr>
-              <w:t xml:space="preserve"> wildfire plume rises within atmospheric transport models, </w:t>
+              <w:t xml:space="preserve">, S. Urbanski, and J. C. Lin, Integrating wildfire plume rises within atmospheric transport models, </w:t>
             </w:r>
             <w:r>
               <w:rPr>
@@ -4463,27 +3942,7 @@
                 <w:szCs w:val="22"/>
                 <w:lang w:eastAsia="zh-CN"/>
               </w:rPr>
-              <w:t xml:space="preserve">., D. V. </w:t>
-            </w:r>
-            <w:proofErr w:type="spellStart"/>
-            <w:r>
-              <w:rPr>
-                <w:rFonts w:ascii="Arial" w:eastAsia="Apple LiGothic Medium" w:hAnsi="Arial" w:cs="Arial"/>
-                <w:sz w:val="22"/>
-                <w:szCs w:val="22"/>
-                <w:lang w:eastAsia="zh-CN"/>
-              </w:rPr>
-              <w:t>Mallia</w:t>
-            </w:r>
-            <w:proofErr w:type="spellEnd"/>
-            <w:r>
-              <w:rPr>
-                <w:rFonts w:ascii="Arial" w:eastAsia="Apple LiGothic Medium" w:hAnsi="Arial" w:cs="Arial"/>
-                <w:sz w:val="22"/>
-                <w:szCs w:val="22"/>
-                <w:lang w:eastAsia="zh-CN"/>
-              </w:rPr>
-              <w:t xml:space="preserve">, S. P. Urbanski, J. C. Lin, Top-down Constraints on CO Emissions from Wildfire Inventories Using a Receptor-oriented Lagrangian Particle Dispersion Model, </w:t>
+              <w:t xml:space="preserve">., D. V. Mallia, S. P. Urbanski, J. C. Lin, Top-down Constraints on CO Emissions from Wildfire Inventories Using a Receptor-oriented Lagrangian Particle Dispersion Model, </w:t>
             </w:r>
             <w:r>
               <w:rPr>
@@ -4493,20 +3952,8 @@
                 <w:szCs w:val="22"/>
                 <w:lang w:eastAsia="zh-CN"/>
               </w:rPr>
-              <w:t xml:space="preserve">AMS Third Conference on </w:t>
-            </w:r>
-            <w:proofErr w:type="spellStart"/>
-            <w:r>
-              <w:rPr>
-                <w:rFonts w:ascii="Arial" w:eastAsia="Apple LiGothic Medium" w:hAnsi="Arial" w:cs="Arial"/>
-                <w:i/>
-                <w:sz w:val="22"/>
-                <w:szCs w:val="22"/>
-                <w:lang w:eastAsia="zh-CN"/>
-              </w:rPr>
-              <w:t>Biogeoscience</w:t>
-            </w:r>
-            <w:proofErr w:type="spellEnd"/>
+              <w:t>AMS Third Conference on Biogeoscience</w:t>
+            </w:r>
             <w:r>
               <w:rPr>
                 <w:rFonts w:ascii="Arial" w:eastAsia="Apple LiGothic Medium" w:hAnsi="Arial" w:cs="Arial"/>
@@ -4592,27 +4039,7 @@
                 <w:szCs w:val="22"/>
                 <w:lang w:eastAsia="zh-CN"/>
               </w:rPr>
-              <w:t xml:space="preserve">Lin, J. C., B. B. Stephens, D. V. </w:t>
-            </w:r>
-            <w:proofErr w:type="spellStart"/>
-            <w:r>
-              <w:rPr>
-                <w:rFonts w:ascii="Arial" w:eastAsia="Apple LiGothic Medium" w:hAnsi="Arial" w:cs="Arial"/>
-                <w:sz w:val="22"/>
-                <w:szCs w:val="22"/>
-                <w:lang w:eastAsia="zh-CN"/>
-              </w:rPr>
-              <w:t>Mallia</w:t>
-            </w:r>
-            <w:proofErr w:type="spellEnd"/>
-            <w:r>
-              <w:rPr>
-                <w:rFonts w:ascii="Arial" w:eastAsia="Apple LiGothic Medium" w:hAnsi="Arial" w:cs="Arial"/>
-                <w:sz w:val="22"/>
-                <w:szCs w:val="22"/>
-                <w:lang w:eastAsia="zh-CN"/>
-              </w:rPr>
-              <w:t xml:space="preserve">, </w:t>
+              <w:t xml:space="preserve">Lin, J. C., B. B. Stephens, D. V. Mallia, </w:t>
             </w:r>
             <w:r>
               <w:rPr>
@@ -4631,47 +4058,7 @@
                 <w:szCs w:val="22"/>
                 <w:lang w:eastAsia="zh-CN"/>
               </w:rPr>
-              <w:t xml:space="preserve">, H. Duarte, S. Urbanski, and J. </w:t>
-            </w:r>
-            <w:proofErr w:type="spellStart"/>
-            <w:r>
-              <w:rPr>
-                <w:rFonts w:ascii="Arial" w:eastAsia="Apple LiGothic Medium" w:hAnsi="Arial" w:cs="Arial"/>
-                <w:sz w:val="22"/>
-                <w:szCs w:val="22"/>
-                <w:lang w:eastAsia="zh-CN"/>
-              </w:rPr>
-              <w:t>Ehleringer</w:t>
-            </w:r>
-            <w:proofErr w:type="spellEnd"/>
-            <w:r>
-              <w:rPr>
-                <w:rFonts w:ascii="Arial" w:eastAsia="Apple LiGothic Medium" w:hAnsi="Arial" w:cs="Arial"/>
-                <w:sz w:val="22"/>
-                <w:szCs w:val="22"/>
-                <w:lang w:eastAsia="zh-CN"/>
-              </w:rPr>
-              <w:t xml:space="preserve">, </w:t>
-            </w:r>
-            <w:proofErr w:type="gramStart"/>
-            <w:r>
-              <w:rPr>
-                <w:rFonts w:ascii="Arial" w:eastAsia="Apple LiGothic Medium" w:hAnsi="Arial" w:cs="Arial"/>
-                <w:sz w:val="22"/>
-                <w:szCs w:val="22"/>
-                <w:lang w:eastAsia="zh-CN"/>
-              </w:rPr>
-              <w:t>How</w:t>
-            </w:r>
-            <w:proofErr w:type="gramEnd"/>
-            <w:r>
-              <w:rPr>
-                <w:rFonts w:ascii="Arial" w:eastAsia="Apple LiGothic Medium" w:hAnsi="Arial" w:cs="Arial"/>
-                <w:sz w:val="22"/>
-                <w:szCs w:val="22"/>
-                <w:lang w:eastAsia="zh-CN"/>
-              </w:rPr>
-              <w:t xml:space="preserve"> can we constrain regional carbon fluxes in the American Rockies from atmospheric measurements? </w:t>
+              <w:t xml:space="preserve">, H. Duarte, S. Urbanski, and J. Ehleringer, How can we constrain regional carbon fluxes in the American Rockies from atmospheric measurements? </w:t>
             </w:r>
             <w:r>
               <w:rPr>
@@ -4681,29 +4068,7 @@
                 <w:szCs w:val="22"/>
                 <w:lang w:eastAsia="zh-CN"/>
               </w:rPr>
-              <w:t xml:space="preserve">5th NCAP and </w:t>
-            </w:r>
-            <w:proofErr w:type="spellStart"/>
-            <w:r>
-              <w:rPr>
-                <w:rFonts w:ascii="Arial" w:eastAsia="Apple LiGothic Medium" w:hAnsi="Arial" w:cs="Arial"/>
-                <w:i/>
-                <w:sz w:val="22"/>
-                <w:szCs w:val="22"/>
-                <w:lang w:eastAsia="zh-CN"/>
-              </w:rPr>
-              <w:t>AmeriFlux</w:t>
-            </w:r>
-            <w:proofErr w:type="spellEnd"/>
-            <w:r>
-              <w:rPr>
-                <w:rFonts w:ascii="Arial" w:eastAsia="Apple LiGothic Medium" w:hAnsi="Arial" w:cs="Arial"/>
-                <w:i/>
-                <w:sz w:val="22"/>
-                <w:szCs w:val="22"/>
-                <w:lang w:eastAsia="zh-CN"/>
-              </w:rPr>
-              <w:t xml:space="preserve"> Joint Meeting</w:t>
+              <w:t>5th NCAP and AmeriFlux Joint Meeting</w:t>
             </w:r>
             <w:r>
               <w:rPr>
@@ -4781,27 +4146,7 @@
                 <w:szCs w:val="22"/>
                 <w:lang w:eastAsia="zh-CN"/>
               </w:rPr>
-              <w:t xml:space="preserve">Lin, J. C., D. V. </w:t>
-            </w:r>
-            <w:proofErr w:type="spellStart"/>
-            <w:r>
-              <w:rPr>
-                <w:rFonts w:ascii="Arial" w:eastAsia="Apple LiGothic Medium" w:hAnsi="Arial" w:cs="Arial"/>
-                <w:sz w:val="22"/>
-                <w:szCs w:val="22"/>
-                <w:lang w:eastAsia="zh-CN"/>
-              </w:rPr>
-              <w:t>Mallia</w:t>
-            </w:r>
-            <w:proofErr w:type="spellEnd"/>
-            <w:r>
-              <w:rPr>
-                <w:rFonts w:ascii="Arial" w:eastAsia="Apple LiGothic Medium" w:hAnsi="Arial" w:cs="Arial"/>
-                <w:sz w:val="22"/>
-                <w:szCs w:val="22"/>
-                <w:lang w:eastAsia="zh-CN"/>
-              </w:rPr>
-              <w:t xml:space="preserve">, </w:t>
+              <w:t xml:space="preserve">Lin, J. C., D. V. Mallia, </w:t>
             </w:r>
             <w:r>
               <w:rPr>
@@ -5264,7 +4609,6 @@
           <w:szCs w:val="22"/>
         </w:rPr>
       </w:pPr>
-      <w:proofErr w:type="spellStart"/>
       <w:r>
         <w:rPr>
           <w:rFonts w:ascii="Arial" w:eastAsia="Times New Roman" w:hAnsi="Arial" w:cs="Arial"/>
@@ -5274,19 +4618,7 @@
           <w:bdr w:val="none" w:sz="0" w:space="0" w:color="auto" w:frame="1"/>
           <w:shd w:val="clear" w:color="auto" w:fill="FFFFFF"/>
         </w:rPr>
-        <w:t>Github</w:t>
-      </w:r>
-      <w:proofErr w:type="spellEnd"/>
-      <w:r>
-        <w:rPr>
-          <w:rFonts w:ascii="Arial" w:eastAsia="Times New Roman" w:hAnsi="Arial" w:cs="Arial"/>
-          <w:color w:val="111111"/>
-          <w:sz w:val="22"/>
-          <w:szCs w:val="22"/>
-          <w:bdr w:val="none" w:sz="0" w:space="0" w:color="auto" w:frame="1"/>
-          <w:shd w:val="clear" w:color="auto" w:fill="FFFFFF"/>
-        </w:rPr>
-        <w:t xml:space="preserve">: </w:t>
+        <w:t xml:space="preserve">Github: </w:t>
       </w:r>
       <w:hyperlink r:id="rId19" w:history="1">
         <w:r>
@@ -5352,6 +4684,7 @@
           <w:sz w:val="22"/>
           <w:szCs w:val="22"/>
         </w:rPr>
+        <w:lastRenderedPageBreak/>
         <w:t xml:space="preserve">Publication: </w:t>
       </w:r>
       <w:r>
@@ -5370,9 +4703,8 @@
           <w:sz w:val="22"/>
           <w:szCs w:val="22"/>
         </w:rPr>
-        <w:t xml:space="preserve"> Lin, J. C., </w:t>
-      </w:r>
-      <w:proofErr w:type="spellStart"/>
+        <w:t xml:space="preserve"> Lin, J. C., Fasoli, B., Oda, T., Ye, X., Lauvaux, T., Yang, E. G., and Kort, E. A.: A Lagrangian approach towards extracting signals of urban CO2 emissions from satellite observations of atmospheric </w:t>
+      </w:r>
       <w:r>
         <w:rPr>
           <w:rFonts w:ascii="Arial" w:eastAsia="Apple LiGothic Medium" w:hAnsi="Arial" w:cs="Arial"/>
@@ -5380,9 +4712,8 @@
           <w:sz w:val="22"/>
           <w:szCs w:val="22"/>
         </w:rPr>
-        <w:t>Fasoli</w:t>
-      </w:r>
-      <w:proofErr w:type="spellEnd"/>
+        <w:t xml:space="preserve">column </w:t>
+      </w:r>
       <w:r>
         <w:rPr>
           <w:rFonts w:ascii="Arial" w:eastAsia="Apple LiGothic Medium" w:hAnsi="Arial" w:cs="Arial"/>
@@ -5390,19 +4721,18 @@
           <w:sz w:val="22"/>
           <w:szCs w:val="22"/>
         </w:rPr>
-        <w:t xml:space="preserve">, B., Oda, T., Ye, X., </w:t>
-      </w:r>
-      <w:proofErr w:type="spellStart"/>
+        <w:t>CO</w:t>
+      </w:r>
       <w:r>
         <w:rPr>
           <w:rFonts w:ascii="Arial" w:eastAsia="Apple LiGothic Medium" w:hAnsi="Arial" w:cs="Arial"/>
           <w:bCs/>
           <w:sz w:val="22"/>
           <w:szCs w:val="22"/>
-        </w:rPr>
-        <w:t>Lauvaux</w:t>
-      </w:r>
-      <w:proofErr w:type="spellEnd"/>
+          <w:vertAlign w:val="subscript"/>
+        </w:rPr>
+        <w:t>2</w:t>
+      </w:r>
       <w:r>
         <w:rPr>
           <w:rFonts w:ascii="Arial" w:eastAsia="Apple LiGothic Medium" w:hAnsi="Arial" w:cs="Arial"/>
@@ -5410,19 +4740,18 @@
           <w:sz w:val="22"/>
           <w:szCs w:val="22"/>
         </w:rPr>
-        <w:t xml:space="preserve">, T., Yang, E. G., and </w:t>
-      </w:r>
-      <w:proofErr w:type="spellStart"/>
+        <w:t xml:space="preserve"> (XCO</w:t>
+      </w:r>
       <w:r>
         <w:rPr>
           <w:rFonts w:ascii="Arial" w:eastAsia="Apple LiGothic Medium" w:hAnsi="Arial" w:cs="Arial"/>
           <w:bCs/>
           <w:sz w:val="22"/>
           <w:szCs w:val="22"/>
-        </w:rPr>
-        <w:t>Kort</w:t>
-      </w:r>
-      <w:proofErr w:type="spellEnd"/>
+          <w:vertAlign w:val="subscript"/>
+        </w:rPr>
+        <w:t>2</w:t>
+      </w:r>
       <w:r>
         <w:rPr>
           <w:rFonts w:ascii="Arial" w:eastAsia="Apple LiGothic Medium" w:hAnsi="Arial" w:cs="Arial"/>
@@ -5430,65 +4759,8 @@
           <w:sz w:val="22"/>
           <w:szCs w:val="22"/>
         </w:rPr>
-        <w:t xml:space="preserve">, E. A.: A Lagrangian approach towards extracting signals of urban CO2 emissions from satellite observations of atmospheric </w:t>
-      </w:r>
-      <w:r>
-        <w:rPr>
-          <w:rFonts w:ascii="Arial" w:eastAsia="Apple LiGothic Medium" w:hAnsi="Arial" w:cs="Arial"/>
-          <w:bCs/>
-          <w:sz w:val="22"/>
-          <w:szCs w:val="22"/>
-        </w:rPr>
-        <w:t xml:space="preserve">column </w:t>
-      </w:r>
-      <w:r>
-        <w:rPr>
-          <w:rFonts w:ascii="Arial" w:eastAsia="Apple LiGothic Medium" w:hAnsi="Arial" w:cs="Arial"/>
-          <w:bCs/>
-          <w:sz w:val="22"/>
-          <w:szCs w:val="22"/>
-        </w:rPr>
-        <w:t>CO</w:t>
-      </w:r>
-      <w:r>
-        <w:rPr>
-          <w:rFonts w:ascii="Arial" w:eastAsia="Apple LiGothic Medium" w:hAnsi="Arial" w:cs="Arial"/>
-          <w:bCs/>
-          <w:sz w:val="22"/>
-          <w:szCs w:val="22"/>
-          <w:vertAlign w:val="subscript"/>
-        </w:rPr>
-        <w:t>2</w:t>
-      </w:r>
-      <w:r>
-        <w:rPr>
-          <w:rFonts w:ascii="Arial" w:eastAsia="Apple LiGothic Medium" w:hAnsi="Arial" w:cs="Arial"/>
-          <w:bCs/>
-          <w:sz w:val="22"/>
-          <w:szCs w:val="22"/>
-        </w:rPr>
-        <w:t xml:space="preserve"> (XCO</w:t>
-      </w:r>
-      <w:r>
-        <w:rPr>
-          <w:rFonts w:ascii="Arial" w:eastAsia="Apple LiGothic Medium" w:hAnsi="Arial" w:cs="Arial"/>
-          <w:bCs/>
-          <w:sz w:val="22"/>
-          <w:szCs w:val="22"/>
-          <w:vertAlign w:val="subscript"/>
-        </w:rPr>
-        <w:t>2</w:t>
-      </w:r>
-      <w:r>
-        <w:rPr>
-          <w:rFonts w:ascii="Arial" w:eastAsia="Apple LiGothic Medium" w:hAnsi="Arial" w:cs="Arial"/>
-          <w:bCs/>
-          <w:sz w:val="22"/>
-          <w:szCs w:val="22"/>
-        </w:rPr>
         <w:t>): X-Stochastic Time-Inverted Lagrangian Transport model (“X-STILT v1”), </w:t>
       </w:r>
-      <w:proofErr w:type="spellStart"/>
       <w:r>
         <w:rPr>
           <w:rFonts w:ascii="Arial" w:eastAsia="Apple LiGothic Medium" w:hAnsi="Arial" w:cs="Arial"/>
@@ -5498,19 +4770,7 @@
           <w:sz w:val="22"/>
           <w:szCs w:val="22"/>
         </w:rPr>
-        <w:t>Geosci</w:t>
-      </w:r>
-      <w:proofErr w:type="spellEnd"/>
-      <w:r>
-        <w:rPr>
-          <w:rFonts w:ascii="Arial" w:eastAsia="Apple LiGothic Medium" w:hAnsi="Arial" w:cs="Arial"/>
-          <w:bCs/>
-          <w:i/>
-          <w:iCs/>
-          <w:sz w:val="22"/>
-          <w:szCs w:val="22"/>
-        </w:rPr>
-        <w:t>. Model Dev.</w:t>
+        <w:t>Geosci. Model Dev.</w:t>
       </w:r>
       <w:r>
         <w:rPr>
@@ -5595,7 +4855,6 @@
           <w:bdr w:val="none" w:sz="0" w:space="0" w:color="auto" w:frame="1"/>
           <w:shd w:val="clear" w:color="auto" w:fill="FFFFFF"/>
         </w:rPr>
-        <w:lastRenderedPageBreak/>
         <w:t>Solar-Induced Fluorescence for Modeling Urban biogenic Fluxes (SMUrF)</w:t>
       </w:r>
       <w:r>
@@ -5624,7 +4883,6 @@
           <w:shd w:val="clear" w:color="auto" w:fill="FFFFFF"/>
         </w:rPr>
       </w:pPr>
-      <w:proofErr w:type="spellStart"/>
       <w:r>
         <w:rPr>
           <w:rFonts w:ascii="Arial" w:eastAsia="Times New Roman" w:hAnsi="Arial" w:cs="Arial"/>
@@ -5634,19 +4892,7 @@
           <w:bdr w:val="none" w:sz="0" w:space="0" w:color="auto" w:frame="1"/>
           <w:shd w:val="clear" w:color="auto" w:fill="FFFFFF"/>
         </w:rPr>
-        <w:t>Github</w:t>
-      </w:r>
-      <w:proofErr w:type="spellEnd"/>
-      <w:r>
-        <w:rPr>
-          <w:rFonts w:ascii="Arial" w:eastAsia="Times New Roman" w:hAnsi="Arial" w:cs="Arial"/>
-          <w:color w:val="111111"/>
-          <w:sz w:val="22"/>
-          <w:szCs w:val="22"/>
-          <w:bdr w:val="none" w:sz="0" w:space="0" w:color="auto" w:frame="1"/>
-          <w:shd w:val="clear" w:color="auto" w:fill="FFFFFF"/>
-        </w:rPr>
-        <w:t xml:space="preserve">: </w:t>
+        <w:t xml:space="preserve">Github: </w:t>
       </w:r>
       <w:hyperlink r:id="rId22" w:history="1">
         <w:r>
@@ -5887,9 +5133,8 @@
           <w:bdr w:val="none" w:sz="0" w:space="0" w:color="auto" w:frame="1"/>
           <w:shd w:val="clear" w:color="auto" w:fill="FFFFFF"/>
         </w:rPr>
-        <w:t xml:space="preserve">., Lin, J. C., Duarte, H. F., Yadav, V., </w:t>
-      </w:r>
-      <w:proofErr w:type="spellStart"/>
+        <w:t>., Lin, J. C., Duarte, H. F., Yadav, V., Parazoo, N. C., Oda, T., and Kort, E. A.: A model for urban biogenic CO</w:t>
+      </w:r>
       <w:r>
         <w:rPr>
           <w:rFonts w:ascii="Arial" w:eastAsia="Times New Roman" w:hAnsi="Arial" w:cs="Arial"/>
@@ -5899,10 +5144,10 @@
           <w:szCs w:val="22"/>
           <w:bdr w:val="none" w:sz="0" w:space="0" w:color="auto" w:frame="1"/>
           <w:shd w:val="clear" w:color="auto" w:fill="FFFFFF"/>
-        </w:rPr>
-        <w:t>Parazoo</w:t>
-      </w:r>
-      <w:proofErr w:type="spellEnd"/>
+          <w:vertAlign w:val="subscript"/>
+        </w:rPr>
+        <w:t>2</w:t>
+      </w:r>
       <w:r>
         <w:rPr>
           <w:rFonts w:ascii="Arial" w:eastAsia="Times New Roman" w:hAnsi="Arial" w:cs="Arial"/>
@@ -5913,60 +5158,8 @@
           <w:bdr w:val="none" w:sz="0" w:space="0" w:color="auto" w:frame="1"/>
           <w:shd w:val="clear" w:color="auto" w:fill="FFFFFF"/>
         </w:rPr>
-        <w:t xml:space="preserve">, N. C., Oda, T., and </w:t>
-      </w:r>
-      <w:proofErr w:type="spellStart"/>
-      <w:r>
-        <w:rPr>
-          <w:rFonts w:ascii="Arial" w:eastAsia="Times New Roman" w:hAnsi="Arial" w:cs="Arial"/>
-          <w:bCs/>
-          <w:color w:val="000000" w:themeColor="text1"/>
-          <w:sz w:val="22"/>
-          <w:szCs w:val="22"/>
-          <w:bdr w:val="none" w:sz="0" w:space="0" w:color="auto" w:frame="1"/>
-          <w:shd w:val="clear" w:color="auto" w:fill="FFFFFF"/>
-        </w:rPr>
-        <w:t>Kort</w:t>
-      </w:r>
-      <w:proofErr w:type="spellEnd"/>
-      <w:r>
-        <w:rPr>
-          <w:rFonts w:ascii="Arial" w:eastAsia="Times New Roman" w:hAnsi="Arial" w:cs="Arial"/>
-          <w:bCs/>
-          <w:color w:val="000000" w:themeColor="text1"/>
-          <w:sz w:val="22"/>
-          <w:szCs w:val="22"/>
-          <w:bdr w:val="none" w:sz="0" w:space="0" w:color="auto" w:frame="1"/>
-          <w:shd w:val="clear" w:color="auto" w:fill="FFFFFF"/>
-        </w:rPr>
-        <w:t>, E. A.: A model for urban biogenic CO</w:t>
-      </w:r>
-      <w:r>
-        <w:rPr>
-          <w:rFonts w:ascii="Arial" w:eastAsia="Times New Roman" w:hAnsi="Arial" w:cs="Arial"/>
-          <w:bCs/>
-          <w:color w:val="000000" w:themeColor="text1"/>
-          <w:sz w:val="22"/>
-          <w:szCs w:val="22"/>
-          <w:bdr w:val="none" w:sz="0" w:space="0" w:color="auto" w:frame="1"/>
-          <w:shd w:val="clear" w:color="auto" w:fill="FFFFFF"/>
-          <w:vertAlign w:val="subscript"/>
-        </w:rPr>
-        <w:t>2</w:t>
-      </w:r>
-      <w:r>
-        <w:rPr>
-          <w:rFonts w:ascii="Arial" w:eastAsia="Times New Roman" w:hAnsi="Arial" w:cs="Arial"/>
-          <w:bCs/>
-          <w:color w:val="000000" w:themeColor="text1"/>
-          <w:sz w:val="22"/>
-          <w:szCs w:val="22"/>
-          <w:bdr w:val="none" w:sz="0" w:space="0" w:color="auto" w:frame="1"/>
-          <w:shd w:val="clear" w:color="auto" w:fill="FFFFFF"/>
-        </w:rPr>
         <w:t xml:space="preserve"> fluxes: Solar-Induced Fluorescence for Modeling Urban biogenic Fluxes (SMUrF v1), </w:t>
       </w:r>
-      <w:proofErr w:type="spellStart"/>
       <w:r>
         <w:rPr>
           <w:rFonts w:ascii="Arial" w:eastAsia="Times New Roman" w:hAnsi="Arial" w:cs="Arial"/>
@@ -5979,22 +5172,7 @@
           <w:bdr w:val="none" w:sz="0" w:space="0" w:color="auto" w:frame="1"/>
           <w:shd w:val="clear" w:color="auto" w:fill="FFFFFF"/>
         </w:rPr>
-        <w:t>Geosci</w:t>
-      </w:r>
-      <w:proofErr w:type="spellEnd"/>
-      <w:r>
-        <w:rPr>
-          <w:rFonts w:ascii="Arial" w:eastAsia="Times New Roman" w:hAnsi="Arial" w:cs="Arial"/>
-          <w:bCs/>
-          <w:i/>
-          <w:iCs/>
-          <w:color w:val="000000" w:themeColor="text1"/>
-          <w:sz w:val="22"/>
-          <w:szCs w:val="22"/>
-          <w:bdr w:val="none" w:sz="0" w:space="0" w:color="auto" w:frame="1"/>
-          <w:shd w:val="clear" w:color="auto" w:fill="FFFFFF"/>
-        </w:rPr>
-        <w:t>. Model Dev.,</w:t>
+        <w:t>Geosci. Model Dev.,</w:t>
       </w:r>
       <w:r>
         <w:rPr>
@@ -6212,25 +5390,7 @@
           <w:sz w:val="22"/>
           <w:szCs w:val="22"/>
         </w:rPr>
-        <w:t xml:space="preserve">Dean’s List, Florida State University, </w:t>
-      </w:r>
-      <w:proofErr w:type="gramStart"/>
-      <w:r>
-        <w:rPr>
-          <w:rFonts w:ascii="Arial" w:eastAsia="Apple LiGothic Medium" w:hAnsi="Arial" w:cs="Arial"/>
-          <w:sz w:val="22"/>
-          <w:szCs w:val="22"/>
-        </w:rPr>
-        <w:t>Fall</w:t>
-      </w:r>
-      <w:proofErr w:type="gramEnd"/>
-      <w:r>
-        <w:rPr>
-          <w:rFonts w:ascii="Arial" w:eastAsia="Apple LiGothic Medium" w:hAnsi="Arial" w:cs="Arial"/>
-          <w:sz w:val="22"/>
-          <w:szCs w:val="22"/>
-        </w:rPr>
-        <w:t xml:space="preserve"> 2012, Spring 2013, Fall 2013, Spring 2014</w:t>
+        <w:t>Dean’s List, Florida State University, Fall 2012, Spring 2013, Fall 2013, Spring 2014</w:t>
       </w:r>
     </w:p>
     <w:p>
@@ -7763,6 +6923,7 @@
   <w:style w:type="character" w:default="1" w:styleId="DefaultParagraphFont">
     <w:name w:val="Default Paragraph Font"/>
     <w:uiPriority w:val="1"/>
+    <w:semiHidden/>
     <w:unhideWhenUsed/>
   </w:style>
   <w:style w:type="table" w:default="1" w:styleId="TableNormal">

</xml_diff>